<commit_message>
update docs and send mail to Teacher
</commit_message>
<xml_diff>
--- a/Documents/BCTN_tuanp1150_v4.docx
+++ b/Documents/BCTN_tuanp1150_v4.docx
@@ -2277,7 +2277,7 @@
         </w:rPr>
         <w:fldChar w:fldCharType="separate"/>
       </w:r>
-      <w:hyperlink w:anchor="_Toc336121472" w:history="1">
+      <w:hyperlink w:anchor="_Toc336123773" w:history="1">
         <w:r>
           <w:rPr>
             <w:rStyle w:val="Hyperlink"/>
@@ -2305,7 +2305,7 @@
             <w:noProof/>
             <w:webHidden/>
           </w:rPr>
-          <w:instrText xml:space="preserve"> PAGEREF _Toc336121472 \h </w:instrText>
+          <w:instrText xml:space="preserve"> PAGEREF _Toc336123773 \h </w:instrText>
         </w:r>
         <w:r>
           <w:rPr>
@@ -2347,7 +2347,7 @@
           <w:noProof/>
         </w:rPr>
       </w:pPr>
-      <w:hyperlink w:anchor="_Toc336121473" w:history="1">
+      <w:hyperlink w:anchor="_Toc336123774" w:history="1">
         <w:r>
           <w:rPr>
             <w:rStyle w:val="Hyperlink"/>
@@ -2374,7 +2374,7 @@
             <w:noProof/>
             <w:webHidden/>
           </w:rPr>
-          <w:instrText xml:space="preserve"> PAGEREF _Toc336121473 \h </w:instrText>
+          <w:instrText xml:space="preserve"> PAGEREF _Toc336123774 \h </w:instrText>
         </w:r>
         <w:r>
           <w:rPr>
@@ -2416,7 +2416,7 @@
           <w:noProof/>
         </w:rPr>
       </w:pPr>
-      <w:hyperlink w:anchor="_Toc336121474" w:history="1">
+      <w:hyperlink w:anchor="_Toc336123775" w:history="1">
         <w:r>
           <w:rPr>
             <w:rStyle w:val="Hyperlink"/>
@@ -2443,7 +2443,7 @@
             <w:noProof/>
             <w:webHidden/>
           </w:rPr>
-          <w:instrText xml:space="preserve"> PAGEREF _Toc336121474 \h </w:instrText>
+          <w:instrText xml:space="preserve"> PAGEREF _Toc336123775 \h </w:instrText>
         </w:r>
         <w:r>
           <w:rPr>
@@ -2485,7 +2485,7 @@
           <w:noProof/>
         </w:rPr>
       </w:pPr>
-      <w:hyperlink w:anchor="_Toc336121475" w:history="1">
+      <w:hyperlink w:anchor="_Toc336123776" w:history="1">
         <w:r>
           <w:rPr>
             <w:rStyle w:val="Hyperlink"/>
@@ -2512,7 +2512,7 @@
             <w:noProof/>
             <w:webHidden/>
           </w:rPr>
-          <w:instrText xml:space="preserve"> PAGEREF _Toc336121475 \h </w:instrText>
+          <w:instrText xml:space="preserve"> PAGEREF _Toc336123776 \h </w:instrText>
         </w:r>
         <w:r>
           <w:rPr>
@@ -2554,7 +2554,7 @@
           <w:noProof/>
         </w:rPr>
       </w:pPr>
-      <w:hyperlink w:anchor="_Toc336121476" w:history="1">
+      <w:hyperlink w:anchor="_Toc336123777" w:history="1">
         <w:r>
           <w:rPr>
             <w:rStyle w:val="Hyperlink"/>
@@ -2581,7 +2581,7 @@
             <w:noProof/>
             <w:webHidden/>
           </w:rPr>
-          <w:instrText xml:space="preserve"> PAGEREF _Toc336121476 \h </w:instrText>
+          <w:instrText xml:space="preserve"> PAGEREF _Toc336123777 \h </w:instrText>
         </w:r>
         <w:r>
           <w:rPr>
@@ -2623,7 +2623,7 @@
           <w:noProof/>
         </w:rPr>
       </w:pPr>
-      <w:hyperlink w:anchor="_Toc336121477" w:history="1">
+      <w:hyperlink w:anchor="_Toc336123778" w:history="1">
         <w:r>
           <w:rPr>
             <w:rStyle w:val="Hyperlink"/>
@@ -2650,7 +2650,7 @@
             <w:noProof/>
             <w:webHidden/>
           </w:rPr>
-          <w:instrText xml:space="preserve"> PAGEREF _Toc336121477 \h </w:instrText>
+          <w:instrText xml:space="preserve"> PAGEREF _Toc336123778 \h </w:instrText>
         </w:r>
         <w:r>
           <w:rPr>
@@ -2692,7 +2692,7 @@
           <w:noProof/>
         </w:rPr>
       </w:pPr>
-      <w:hyperlink w:anchor="_Toc336121478" w:history="1">
+      <w:hyperlink w:anchor="_Toc336123779" w:history="1">
         <w:r>
           <w:rPr>
             <w:rStyle w:val="Hyperlink"/>
@@ -2719,7 +2719,7 @@
             <w:noProof/>
             <w:webHidden/>
           </w:rPr>
-          <w:instrText xml:space="preserve"> PAGEREF _Toc336121478 \h </w:instrText>
+          <w:instrText xml:space="preserve"> PAGEREF _Toc336123779 \h </w:instrText>
         </w:r>
         <w:r>
           <w:rPr>
@@ -2761,7 +2761,7 @@
           <w:noProof/>
         </w:rPr>
       </w:pPr>
-      <w:hyperlink w:anchor="_Toc336121479" w:history="1">
+      <w:hyperlink w:anchor="_Toc336123780" w:history="1">
         <w:r>
           <w:rPr>
             <w:rStyle w:val="Hyperlink"/>
@@ -2788,7 +2788,7 @@
             <w:noProof/>
             <w:webHidden/>
           </w:rPr>
-          <w:instrText xml:space="preserve"> PAGEREF _Toc336121479 \h </w:instrText>
+          <w:instrText xml:space="preserve"> PAGEREF _Toc336123780 \h </w:instrText>
         </w:r>
         <w:r>
           <w:rPr>
@@ -2830,7 +2830,7 @@
           <w:noProof/>
         </w:rPr>
       </w:pPr>
-      <w:hyperlink w:anchor="_Toc336121480" w:history="1">
+      <w:hyperlink w:anchor="_Toc336123781" w:history="1">
         <w:r>
           <w:rPr>
             <w:rStyle w:val="Hyperlink"/>
@@ -2857,7 +2857,7 @@
             <w:noProof/>
             <w:webHidden/>
           </w:rPr>
-          <w:instrText xml:space="preserve"> PAGEREF _Toc336121480 \h </w:instrText>
+          <w:instrText xml:space="preserve"> PAGEREF _Toc336123781 \h </w:instrText>
         </w:r>
         <w:r>
           <w:rPr>
@@ -2899,7 +2899,7 @@
           <w:noProof/>
         </w:rPr>
       </w:pPr>
-      <w:hyperlink w:anchor="_Toc336121481" w:history="1">
+      <w:hyperlink w:anchor="_Toc336123782" w:history="1">
         <w:r>
           <w:rPr>
             <w:rStyle w:val="Hyperlink"/>
@@ -2926,7 +2926,7 @@
             <w:noProof/>
             <w:webHidden/>
           </w:rPr>
-          <w:instrText xml:space="preserve"> PAGEREF _Toc336121481 \h </w:instrText>
+          <w:instrText xml:space="preserve"> PAGEREF _Toc336123782 \h </w:instrText>
         </w:r>
         <w:r>
           <w:rPr>
@@ -2968,7 +2968,7 @@
           <w:noProof/>
         </w:rPr>
       </w:pPr>
-      <w:hyperlink w:anchor="_Toc336121482" w:history="1">
+      <w:hyperlink w:anchor="_Toc336123783" w:history="1">
         <w:r>
           <w:rPr>
             <w:rStyle w:val="Hyperlink"/>
@@ -2995,7 +2995,7 @@
             <w:noProof/>
             <w:webHidden/>
           </w:rPr>
-          <w:instrText xml:space="preserve"> PAGEREF _Toc336121482 \h </w:instrText>
+          <w:instrText xml:space="preserve"> PAGEREF _Toc336123783 \h </w:instrText>
         </w:r>
         <w:r>
           <w:rPr>
@@ -3037,7 +3037,7 @@
           <w:noProof/>
         </w:rPr>
       </w:pPr>
-      <w:hyperlink w:anchor="_Toc336121483" w:history="1">
+      <w:hyperlink w:anchor="_Toc336123784" w:history="1">
         <w:r>
           <w:rPr>
             <w:rStyle w:val="Hyperlink"/>
@@ -3064,7 +3064,7 @@
             <w:noProof/>
             <w:webHidden/>
           </w:rPr>
-          <w:instrText xml:space="preserve"> PAGEREF _Toc336121483 \h </w:instrText>
+          <w:instrText xml:space="preserve"> PAGEREF _Toc336123784 \h </w:instrText>
         </w:r>
         <w:r>
           <w:rPr>
@@ -3106,7 +3106,7 @@
           <w:noProof/>
         </w:rPr>
       </w:pPr>
-      <w:hyperlink w:anchor="_Toc336121484" w:history="1">
+      <w:hyperlink w:anchor="_Toc336123785" w:history="1">
         <w:r>
           <w:rPr>
             <w:rStyle w:val="Hyperlink"/>
@@ -3133,7 +3133,7 @@
             <w:noProof/>
             <w:webHidden/>
           </w:rPr>
-          <w:instrText xml:space="preserve"> PAGEREF _Toc336121484 \h </w:instrText>
+          <w:instrText xml:space="preserve"> PAGEREF _Toc336123785 \h </w:instrText>
         </w:r>
         <w:r>
           <w:rPr>
@@ -3175,7 +3175,7 @@
           <w:noProof/>
         </w:rPr>
       </w:pPr>
-      <w:hyperlink w:anchor="_Toc336121485" w:history="1">
+      <w:hyperlink w:anchor="_Toc336123786" w:history="1">
         <w:r>
           <w:rPr>
             <w:rStyle w:val="Hyperlink"/>
@@ -3202,7 +3202,7 @@
             <w:noProof/>
             <w:webHidden/>
           </w:rPr>
-          <w:instrText xml:space="preserve"> PAGEREF _Toc336121485 \h </w:instrText>
+          <w:instrText xml:space="preserve"> PAGEREF _Toc336123786 \h </w:instrText>
         </w:r>
         <w:r>
           <w:rPr>
@@ -3244,7 +3244,7 @@
           <w:noProof/>
         </w:rPr>
       </w:pPr>
-      <w:hyperlink w:anchor="_Toc336121486" w:history="1">
+      <w:hyperlink w:anchor="_Toc336123787" w:history="1">
         <w:r>
           <w:rPr>
             <w:rStyle w:val="Hyperlink"/>
@@ -3279,7 +3279,7 @@
             <w:noProof/>
             <w:webHidden/>
           </w:rPr>
-          <w:instrText xml:space="preserve"> PAGEREF _Toc336121486 \h </w:instrText>
+          <w:instrText xml:space="preserve"> PAGEREF _Toc336123787 \h </w:instrText>
         </w:r>
         <w:r>
           <w:rPr>
@@ -3321,7 +3321,7 @@
           <w:noProof/>
         </w:rPr>
       </w:pPr>
-      <w:hyperlink w:anchor="_Toc336121487" w:history="1">
+      <w:hyperlink w:anchor="_Toc336123788" w:history="1">
         <w:r>
           <w:rPr>
             <w:rStyle w:val="Hyperlink"/>
@@ -3371,7 +3371,7 @@
             <w:noProof/>
             <w:webHidden/>
           </w:rPr>
-          <w:instrText xml:space="preserve"> PAGEREF _Toc336121487 \h </w:instrText>
+          <w:instrText xml:space="preserve"> PAGEREF _Toc336123788 \h </w:instrText>
         </w:r>
         <w:r>
           <w:rPr>
@@ -3413,7 +3413,7 @@
           <w:noProof/>
         </w:rPr>
       </w:pPr>
-      <w:hyperlink w:anchor="_Toc336121488" w:history="1">
+      <w:hyperlink w:anchor="_Toc336123789" w:history="1">
         <w:r>
           <w:rPr>
             <w:rStyle w:val="Hyperlink"/>
@@ -3448,7 +3448,7 @@
             <w:noProof/>
             <w:webHidden/>
           </w:rPr>
-          <w:instrText xml:space="preserve"> PAGEREF _Toc336121488 \h </w:instrText>
+          <w:instrText xml:space="preserve"> PAGEREF _Toc336123789 \h </w:instrText>
         </w:r>
         <w:r>
           <w:rPr>
@@ -3490,7 +3490,7 @@
           <w:noProof/>
         </w:rPr>
       </w:pPr>
-      <w:hyperlink w:anchor="_Toc336121489" w:history="1">
+      <w:hyperlink w:anchor="_Toc336123790" w:history="1">
         <w:r>
           <w:rPr>
             <w:rStyle w:val="Hyperlink"/>
@@ -3525,7 +3525,7 @@
             <w:noProof/>
             <w:webHidden/>
           </w:rPr>
-          <w:instrText xml:space="preserve"> PAGEREF _Toc336121489 \h </w:instrText>
+          <w:instrText xml:space="preserve"> PAGEREF _Toc336123790 \h </w:instrText>
         </w:r>
         <w:r>
           <w:rPr>
@@ -3567,7 +3567,7 @@
           <w:noProof/>
         </w:rPr>
       </w:pPr>
-      <w:hyperlink w:anchor="_Toc336121490" w:history="1">
+      <w:hyperlink w:anchor="_Toc336123791" w:history="1">
         <w:r>
           <w:rPr>
             <w:rStyle w:val="Hyperlink"/>
@@ -3602,7 +3602,7 @@
             <w:noProof/>
             <w:webHidden/>
           </w:rPr>
-          <w:instrText xml:space="preserve"> PAGEREF _Toc336121490 \h </w:instrText>
+          <w:instrText xml:space="preserve"> PAGEREF _Toc336123791 \h </w:instrText>
         </w:r>
         <w:r>
           <w:rPr>
@@ -3644,7 +3644,7 @@
           <w:noProof/>
         </w:rPr>
       </w:pPr>
-      <w:hyperlink w:anchor="_Toc336121491" w:history="1">
+      <w:hyperlink w:anchor="_Toc336123792" w:history="1">
         <w:r>
           <w:rPr>
             <w:rStyle w:val="Hyperlink"/>
@@ -3671,7 +3671,7 @@
             <w:noProof/>
             <w:webHidden/>
           </w:rPr>
-          <w:instrText xml:space="preserve"> PAGEREF _Toc336121491 \h </w:instrText>
+          <w:instrText xml:space="preserve"> PAGEREF _Toc336123792 \h </w:instrText>
         </w:r>
         <w:r>
           <w:rPr>
@@ -3713,7 +3713,7 @@
           <w:noProof/>
         </w:rPr>
       </w:pPr>
-      <w:hyperlink w:anchor="_Toc336121492" w:history="1">
+      <w:hyperlink w:anchor="_Toc336123793" w:history="1">
         <w:r>
           <w:rPr>
             <w:rStyle w:val="Hyperlink"/>
@@ -3740,7 +3740,7 @@
             <w:noProof/>
             <w:webHidden/>
           </w:rPr>
-          <w:instrText xml:space="preserve"> PAGEREF _Toc336121492 \h </w:instrText>
+          <w:instrText xml:space="preserve"> PAGEREF _Toc336123793 \h </w:instrText>
         </w:r>
         <w:r>
           <w:rPr>
@@ -3782,7 +3782,7 @@
           <w:noProof/>
         </w:rPr>
       </w:pPr>
-      <w:hyperlink w:anchor="_Toc336121493" w:history="1">
+      <w:hyperlink w:anchor="_Toc336123794" w:history="1">
         <w:r>
           <w:rPr>
             <w:rStyle w:val="Hyperlink"/>
@@ -3817,7 +3817,7 @@
             <w:noProof/>
             <w:webHidden/>
           </w:rPr>
-          <w:instrText xml:space="preserve"> PAGEREF _Toc336121493 \h </w:instrText>
+          <w:instrText xml:space="preserve"> PAGEREF _Toc336123794 \h </w:instrText>
         </w:r>
         <w:r>
           <w:rPr>
@@ -3859,7 +3859,7 @@
           <w:noProof/>
         </w:rPr>
       </w:pPr>
-      <w:hyperlink w:anchor="_Toc336121494" w:history="1">
+      <w:hyperlink w:anchor="_Toc336123795" w:history="1">
         <w:r>
           <w:rPr>
             <w:rStyle w:val="Hyperlink"/>
@@ -3886,7 +3886,7 @@
             <w:noProof/>
             <w:webHidden/>
           </w:rPr>
-          <w:instrText xml:space="preserve"> PAGEREF _Toc336121494 \h </w:instrText>
+          <w:instrText xml:space="preserve"> PAGEREF _Toc336123795 \h </w:instrText>
         </w:r>
         <w:r>
           <w:rPr>
@@ -3928,7 +3928,7 @@
           <w:noProof/>
         </w:rPr>
       </w:pPr>
-      <w:hyperlink w:anchor="_Toc336121495" w:history="1">
+      <w:hyperlink w:anchor="_Toc336123796" w:history="1">
         <w:r>
           <w:rPr>
             <w:rStyle w:val="Hyperlink"/>
@@ -4000,7 +4000,7 @@
             <w:noProof/>
             <w:webHidden/>
           </w:rPr>
-          <w:instrText xml:space="preserve"> PAGEREF _Toc336121495 \h </w:instrText>
+          <w:instrText xml:space="preserve"> PAGEREF _Toc336123796 \h </w:instrText>
         </w:r>
         <w:r>
           <w:rPr>
@@ -4042,7 +4042,7 @@
           <w:noProof/>
         </w:rPr>
       </w:pPr>
-      <w:hyperlink w:anchor="_Toc336121496" w:history="1">
+      <w:hyperlink w:anchor="_Toc336123797" w:history="1">
         <w:r>
           <w:rPr>
             <w:rStyle w:val="Hyperlink"/>
@@ -4069,7 +4069,7 @@
             <w:noProof/>
             <w:webHidden/>
           </w:rPr>
-          <w:instrText xml:space="preserve"> PAGEREF _Toc336121496 \h </w:instrText>
+          <w:instrText xml:space="preserve"> PAGEREF _Toc336123797 \h </w:instrText>
         </w:r>
         <w:r>
           <w:rPr>
@@ -4111,7 +4111,7 @@
           <w:noProof/>
         </w:rPr>
       </w:pPr>
-      <w:hyperlink w:anchor="_Toc336121497" w:history="1">
+      <w:hyperlink w:anchor="_Toc336123798" w:history="1">
         <w:r>
           <w:rPr>
             <w:rStyle w:val="Hyperlink"/>
@@ -4138,7 +4138,7 @@
             <w:noProof/>
             <w:webHidden/>
           </w:rPr>
-          <w:instrText xml:space="preserve"> PAGEREF _Toc336121497 \h </w:instrText>
+          <w:instrText xml:space="preserve"> PAGEREF _Toc336123798 \h </w:instrText>
         </w:r>
         <w:r>
           <w:rPr>
@@ -4180,7 +4180,7 @@
           <w:noProof/>
         </w:rPr>
       </w:pPr>
-      <w:hyperlink w:anchor="_Toc336121498" w:history="1">
+      <w:hyperlink w:anchor="_Toc336123799" w:history="1">
         <w:r>
           <w:rPr>
             <w:rStyle w:val="Hyperlink"/>
@@ -4207,7 +4207,7 @@
             <w:noProof/>
             <w:webHidden/>
           </w:rPr>
-          <w:instrText xml:space="preserve"> PAGEREF _Toc336121498 \h </w:instrText>
+          <w:instrText xml:space="preserve"> PAGEREF _Toc336123799 \h </w:instrText>
         </w:r>
         <w:r>
           <w:rPr>
@@ -4249,7 +4249,7 @@
           <w:noProof/>
         </w:rPr>
       </w:pPr>
-      <w:hyperlink w:anchor="_Toc336121499" w:history="1">
+      <w:hyperlink w:anchor="_Toc336123800" w:history="1">
         <w:r>
           <w:rPr>
             <w:rStyle w:val="Hyperlink"/>
@@ -4276,7 +4276,7 @@
             <w:noProof/>
             <w:webHidden/>
           </w:rPr>
-          <w:instrText xml:space="preserve"> PAGEREF _Toc336121499 \h </w:instrText>
+          <w:instrText xml:space="preserve"> PAGEREF _Toc336123800 \h </w:instrText>
         </w:r>
         <w:r>
           <w:rPr>
@@ -4318,7 +4318,7 @@
           <w:noProof/>
         </w:rPr>
       </w:pPr>
-      <w:hyperlink w:anchor="_Toc336121500" w:history="1">
+      <w:hyperlink w:anchor="_Toc336123801" w:history="1">
         <w:r>
           <w:rPr>
             <w:rStyle w:val="Hyperlink"/>
@@ -4345,7 +4345,7 @@
             <w:noProof/>
             <w:webHidden/>
           </w:rPr>
-          <w:instrText xml:space="preserve"> PAGEREF _Toc336121500 \h </w:instrText>
+          <w:instrText xml:space="preserve"> PAGEREF _Toc336123801 \h </w:instrText>
         </w:r>
         <w:r>
           <w:rPr>
@@ -4387,7 +4387,7 @@
           <w:noProof/>
         </w:rPr>
       </w:pPr>
-      <w:hyperlink w:anchor="_Toc336121501" w:history="1">
+      <w:hyperlink w:anchor="_Toc336123802" w:history="1">
         <w:r>
           <w:rPr>
             <w:rStyle w:val="Hyperlink"/>
@@ -4414,7 +4414,7 @@
             <w:noProof/>
             <w:webHidden/>
           </w:rPr>
-          <w:instrText xml:space="preserve"> PAGEREF _Toc336121501 \h </w:instrText>
+          <w:instrText xml:space="preserve"> PAGEREF _Toc336123802 \h </w:instrText>
         </w:r>
         <w:r>
           <w:rPr>
@@ -4456,7 +4456,7 @@
           <w:noProof/>
         </w:rPr>
       </w:pPr>
-      <w:hyperlink w:anchor="_Toc336121502" w:history="1">
+      <w:hyperlink w:anchor="_Toc336123803" w:history="1">
         <w:r>
           <w:rPr>
             <w:rStyle w:val="Hyperlink"/>
@@ -4483,7 +4483,7 @@
             <w:noProof/>
             <w:webHidden/>
           </w:rPr>
-          <w:instrText xml:space="preserve"> PAGEREF _Toc336121502 \h </w:instrText>
+          <w:instrText xml:space="preserve"> PAGEREF _Toc336123803 \h </w:instrText>
         </w:r>
         <w:r>
           <w:rPr>
@@ -4525,7 +4525,7 @@
           <w:noProof/>
         </w:rPr>
       </w:pPr>
-      <w:hyperlink w:anchor="_Toc336121503" w:history="1">
+      <w:hyperlink w:anchor="_Toc336123804" w:history="1">
         <w:r>
           <w:rPr>
             <w:rStyle w:val="Hyperlink"/>
@@ -4552,7 +4552,7 @@
             <w:noProof/>
             <w:webHidden/>
           </w:rPr>
-          <w:instrText xml:space="preserve"> PAGEREF _Toc336121503 \h </w:instrText>
+          <w:instrText xml:space="preserve"> PAGEREF _Toc336123804 \h </w:instrText>
         </w:r>
         <w:r>
           <w:rPr>
@@ -4594,7 +4594,7 @@
           <w:noProof/>
         </w:rPr>
       </w:pPr>
-      <w:hyperlink w:anchor="_Toc336121504" w:history="1">
+      <w:hyperlink w:anchor="_Toc336123805" w:history="1">
         <w:r>
           <w:rPr>
             <w:rStyle w:val="Hyperlink"/>
@@ -4621,7 +4621,7 @@
             <w:noProof/>
             <w:webHidden/>
           </w:rPr>
-          <w:instrText xml:space="preserve"> PAGEREF _Toc336121504 \h </w:instrText>
+          <w:instrText xml:space="preserve"> PAGEREF _Toc336123805 \h </w:instrText>
         </w:r>
         <w:r>
           <w:rPr>
@@ -4663,7 +4663,7 @@
           <w:noProof/>
         </w:rPr>
       </w:pPr>
-      <w:hyperlink w:anchor="_Toc336121505" w:history="1">
+      <w:hyperlink w:anchor="_Toc336123806" w:history="1">
         <w:r>
           <w:rPr>
             <w:rStyle w:val="Hyperlink"/>
@@ -4690,7 +4690,7 @@
             <w:noProof/>
             <w:webHidden/>
           </w:rPr>
-          <w:instrText xml:space="preserve"> PAGEREF _Toc336121505 \h </w:instrText>
+          <w:instrText xml:space="preserve"> PAGEREF _Toc336123806 \h </w:instrText>
         </w:r>
         <w:r>
           <w:rPr>
@@ -4732,7 +4732,7 @@
           <w:noProof/>
         </w:rPr>
       </w:pPr>
-      <w:hyperlink w:anchor="_Toc336121506" w:history="1">
+      <w:hyperlink w:anchor="_Toc336123807" w:history="1">
         <w:r>
           <w:rPr>
             <w:rStyle w:val="Hyperlink"/>
@@ -4759,7 +4759,7 @@
             <w:noProof/>
             <w:webHidden/>
           </w:rPr>
-          <w:instrText xml:space="preserve"> PAGEREF _Toc336121506 \h </w:instrText>
+          <w:instrText xml:space="preserve"> PAGEREF _Toc336123807 \h </w:instrText>
         </w:r>
         <w:r>
           <w:rPr>
@@ -4801,7 +4801,7 @@
           <w:noProof/>
         </w:rPr>
       </w:pPr>
-      <w:hyperlink w:anchor="_Toc336121507" w:history="1">
+      <w:hyperlink w:anchor="_Toc336123808" w:history="1">
         <w:r>
           <w:rPr>
             <w:rStyle w:val="Hyperlink"/>
@@ -4828,7 +4828,7 @@
             <w:noProof/>
             <w:webHidden/>
           </w:rPr>
-          <w:instrText xml:space="preserve"> PAGEREF _Toc336121507 \h </w:instrText>
+          <w:instrText xml:space="preserve"> PAGEREF _Toc336123808 \h </w:instrText>
         </w:r>
         <w:r>
           <w:rPr>
@@ -4870,7 +4870,7 @@
           <w:noProof/>
         </w:rPr>
       </w:pPr>
-      <w:hyperlink w:anchor="_Toc336121508" w:history="1">
+      <w:hyperlink w:anchor="_Toc336123809" w:history="1">
         <w:r>
           <w:rPr>
             <w:rStyle w:val="Hyperlink"/>
@@ -4912,7 +4912,7 @@
             <w:noProof/>
             <w:webHidden/>
           </w:rPr>
-          <w:instrText xml:space="preserve"> PAGEREF _Toc336121508 \h </w:instrText>
+          <w:instrText xml:space="preserve"> PAGEREF _Toc336123809 \h </w:instrText>
         </w:r>
         <w:r>
           <w:rPr>
@@ -4954,7 +4954,7 @@
           <w:noProof/>
         </w:rPr>
       </w:pPr>
-      <w:hyperlink w:anchor="_Toc336121509" w:history="1">
+      <w:hyperlink w:anchor="_Toc336123810" w:history="1">
         <w:r>
           <w:rPr>
             <w:rStyle w:val="Hyperlink"/>
@@ -4975,7 +4975,22 @@
             <w:rStyle w:val="Hyperlink"/>
             <w:noProof/>
           </w:rPr>
-          <w:t xml:space="preserve"> Sơ đồ luồng giữ liệu</w:t>
+          <w:t xml:space="preserve"> Sơ đồ luồng </w:t>
+        </w:r>
+        <w:r>
+          <w:rPr>
+            <w:rStyle w:val="Hyperlink"/>
+            <w:noProof/>
+            <w:lang w:val="vi-VN"/>
+          </w:rPr>
+          <w:t>dữ</w:t>
+        </w:r>
+        <w:r>
+          <w:rPr>
+            <w:rStyle w:val="Hyperlink"/>
+            <w:noProof/>
+          </w:rPr>
+          <w:t xml:space="preserve"> liệu</w:t>
         </w:r>
         <w:r>
           <w:rPr>
@@ -4996,7 +5011,7 @@
             <w:noProof/>
             <w:webHidden/>
           </w:rPr>
-          <w:instrText xml:space="preserve"> PAGEREF _Toc336121509 \h </w:instrText>
+          <w:instrText xml:space="preserve"> PAGEREF _Toc336123810 \h </w:instrText>
         </w:r>
         <w:r>
           <w:rPr>
@@ -5038,7 +5053,7 @@
           <w:noProof/>
         </w:rPr>
       </w:pPr>
-      <w:hyperlink w:anchor="_Toc336121510" w:history="1">
+      <w:hyperlink w:anchor="_Toc336123811" w:history="1">
         <w:r>
           <w:rPr>
             <w:rStyle w:val="Hyperlink"/>
@@ -5059,7 +5074,37 @@
             <w:rStyle w:val="Hyperlink"/>
             <w:noProof/>
           </w:rPr>
-          <w:t xml:space="preserve"> Sơ đồ mức ngữ cảnh</w:t>
+          <w:t xml:space="preserve"> Sơ đồ </w:t>
+        </w:r>
+        <w:r>
+          <w:rPr>
+            <w:rStyle w:val="Hyperlink"/>
+            <w:noProof/>
+            <w:lang w:val="vi-VN"/>
+          </w:rPr>
+          <w:t xml:space="preserve">luồng </w:t>
+        </w:r>
+        <w:r>
+          <w:rPr>
+            <w:rStyle w:val="Hyperlink"/>
+            <w:noProof/>
+          </w:rPr>
+          <w:t>mức ng</w:t>
+        </w:r>
+        <w:r>
+          <w:rPr>
+            <w:rStyle w:val="Hyperlink"/>
+            <w:noProof/>
+            <w:lang w:val="vi-VN"/>
+          </w:rPr>
+          <w:t>h</w:t>
+        </w:r>
+        <w:r>
+          <w:rPr>
+            <w:rStyle w:val="Hyperlink"/>
+            <w:noProof/>
+          </w:rPr>
+          <w:t>ữ cảnh</w:t>
         </w:r>
         <w:r>
           <w:rPr>
@@ -5080,7 +5125,7 @@
             <w:noProof/>
             <w:webHidden/>
           </w:rPr>
-          <w:instrText xml:space="preserve"> PAGEREF _Toc336121510 \h </w:instrText>
+          <w:instrText xml:space="preserve"> PAGEREF _Toc336123811 \h </w:instrText>
         </w:r>
         <w:r>
           <w:rPr>
@@ -5122,7 +5167,7 @@
           <w:noProof/>
         </w:rPr>
       </w:pPr>
-      <w:hyperlink w:anchor="_Toc336121511" w:history="1">
+      <w:hyperlink w:anchor="_Toc336123812" w:history="1">
         <w:r>
           <w:rPr>
             <w:rStyle w:val="Hyperlink"/>
@@ -5164,7 +5209,7 @@
             <w:noProof/>
             <w:webHidden/>
           </w:rPr>
-          <w:instrText xml:space="preserve"> PAGEREF _Toc336121511 \h </w:instrText>
+          <w:instrText xml:space="preserve"> PAGEREF _Toc336123812 \h </w:instrText>
         </w:r>
         <w:r>
           <w:rPr>
@@ -5206,7 +5251,7 @@
           <w:noProof/>
         </w:rPr>
       </w:pPr>
-      <w:hyperlink w:anchor="_Toc336121512" w:history="1">
+      <w:hyperlink w:anchor="_Toc336123813" w:history="1">
         <w:r>
           <w:rPr>
             <w:rStyle w:val="Hyperlink"/>
@@ -5248,7 +5293,7 @@
             <w:noProof/>
             <w:webHidden/>
           </w:rPr>
-          <w:instrText xml:space="preserve"> PAGEREF _Toc336121512 \h </w:instrText>
+          <w:instrText xml:space="preserve"> PAGEREF _Toc336123813 \h </w:instrText>
         </w:r>
         <w:r>
           <w:rPr>
@@ -5290,7 +5335,7 @@
           <w:noProof/>
         </w:rPr>
       </w:pPr>
-      <w:hyperlink w:anchor="_Toc336121513" w:history="1">
+      <w:hyperlink w:anchor="_Toc336123814" w:history="1">
         <w:r>
           <w:rPr>
             <w:rStyle w:val="Hyperlink"/>
@@ -5332,7 +5377,7 @@
             <w:noProof/>
             <w:webHidden/>
           </w:rPr>
-          <w:instrText xml:space="preserve"> PAGEREF _Toc336121513 \h </w:instrText>
+          <w:instrText xml:space="preserve"> PAGEREF _Toc336123814 \h </w:instrText>
         </w:r>
         <w:r>
           <w:rPr>
@@ -5374,7 +5419,7 @@
           <w:noProof/>
         </w:rPr>
       </w:pPr>
-      <w:hyperlink w:anchor="_Toc336121514" w:history="1">
+      <w:hyperlink w:anchor="_Toc336123815" w:history="1">
         <w:r>
           <w:rPr>
             <w:rStyle w:val="Hyperlink"/>
@@ -5416,7 +5461,7 @@
             <w:noProof/>
             <w:webHidden/>
           </w:rPr>
-          <w:instrText xml:space="preserve"> PAGEREF _Toc336121514 \h </w:instrText>
+          <w:instrText xml:space="preserve"> PAGEREF _Toc336123815 \h </w:instrText>
         </w:r>
         <w:r>
           <w:rPr>
@@ -5458,7 +5503,7 @@
           <w:noProof/>
         </w:rPr>
       </w:pPr>
-      <w:hyperlink w:anchor="_Toc336121515" w:history="1">
+      <w:hyperlink w:anchor="_Toc336123816" w:history="1">
         <w:r>
           <w:rPr>
             <w:rStyle w:val="Hyperlink"/>
@@ -5500,7 +5545,7 @@
             <w:noProof/>
             <w:webHidden/>
           </w:rPr>
-          <w:instrText xml:space="preserve"> PAGEREF _Toc336121515 \h </w:instrText>
+          <w:instrText xml:space="preserve"> PAGEREF _Toc336123816 \h </w:instrText>
         </w:r>
         <w:r>
           <w:rPr>
@@ -5542,7 +5587,7 @@
           <w:noProof/>
         </w:rPr>
       </w:pPr>
-      <w:hyperlink w:anchor="_Toc336121516" w:history="1">
+      <w:hyperlink w:anchor="_Toc336123817" w:history="1">
         <w:r>
           <w:rPr>
             <w:rStyle w:val="Hyperlink"/>
@@ -5584,7 +5629,7 @@
             <w:noProof/>
             <w:webHidden/>
           </w:rPr>
-          <w:instrText xml:space="preserve"> PAGEREF _Toc336121516 \h </w:instrText>
+          <w:instrText xml:space="preserve"> PAGEREF _Toc336123817 \h </w:instrText>
         </w:r>
         <w:r>
           <w:rPr>
@@ -5626,7 +5671,7 @@
           <w:noProof/>
         </w:rPr>
       </w:pPr>
-      <w:hyperlink w:anchor="_Toc336121517" w:history="1">
+      <w:hyperlink w:anchor="_Toc336123818" w:history="1">
         <w:r>
           <w:rPr>
             <w:rStyle w:val="Hyperlink"/>
@@ -5668,7 +5713,7 @@
             <w:noProof/>
             <w:webHidden/>
           </w:rPr>
-          <w:instrText xml:space="preserve"> PAGEREF _Toc336121517 \h </w:instrText>
+          <w:instrText xml:space="preserve"> PAGEREF _Toc336123818 \h </w:instrText>
         </w:r>
         <w:r>
           <w:rPr>
@@ -5710,7 +5755,7 @@
           <w:noProof/>
         </w:rPr>
       </w:pPr>
-      <w:hyperlink w:anchor="_Toc336121518" w:history="1">
+      <w:hyperlink w:anchor="_Toc336123819" w:history="1">
         <w:r>
           <w:rPr>
             <w:rStyle w:val="Hyperlink"/>
@@ -5752,7 +5797,7 @@
             <w:noProof/>
             <w:webHidden/>
           </w:rPr>
-          <w:instrText xml:space="preserve"> PAGEREF _Toc336121518 \h </w:instrText>
+          <w:instrText xml:space="preserve"> PAGEREF _Toc336123819 \h </w:instrText>
         </w:r>
         <w:r>
           <w:rPr>
@@ -5794,7 +5839,7 @@
           <w:noProof/>
         </w:rPr>
       </w:pPr>
-      <w:hyperlink w:anchor="_Toc336121519" w:history="1">
+      <w:hyperlink w:anchor="_Toc336123820" w:history="1">
         <w:r>
           <w:rPr>
             <w:rStyle w:val="Hyperlink"/>
@@ -5836,7 +5881,7 @@
             <w:noProof/>
             <w:webHidden/>
           </w:rPr>
-          <w:instrText xml:space="preserve"> PAGEREF _Toc336121519 \h </w:instrText>
+          <w:instrText xml:space="preserve"> PAGEREF _Toc336123820 \h </w:instrText>
         </w:r>
         <w:r>
           <w:rPr>
@@ -5878,7 +5923,7 @@
           <w:noProof/>
         </w:rPr>
       </w:pPr>
-      <w:hyperlink w:anchor="_Toc336121520" w:history="1">
+      <w:hyperlink w:anchor="_Toc336123821" w:history="1">
         <w:r>
           <w:rPr>
             <w:rStyle w:val="Hyperlink"/>
@@ -5920,7 +5965,7 @@
             <w:noProof/>
             <w:webHidden/>
           </w:rPr>
-          <w:instrText xml:space="preserve"> PAGEREF _Toc336121520 \h </w:instrText>
+          <w:instrText xml:space="preserve"> PAGEREF _Toc336123821 \h </w:instrText>
         </w:r>
         <w:r>
           <w:rPr>
@@ -5962,7 +6007,7 @@
           <w:noProof/>
         </w:rPr>
       </w:pPr>
-      <w:hyperlink w:anchor="_Toc336121521" w:history="1">
+      <w:hyperlink w:anchor="_Toc336123822" w:history="1">
         <w:r>
           <w:rPr>
             <w:rStyle w:val="Hyperlink"/>
@@ -6004,7 +6049,7 @@
             <w:noProof/>
             <w:webHidden/>
           </w:rPr>
-          <w:instrText xml:space="preserve"> PAGEREF _Toc336121521 \h </w:instrText>
+          <w:instrText xml:space="preserve"> PAGEREF _Toc336123822 \h </w:instrText>
         </w:r>
         <w:r>
           <w:rPr>
@@ -6046,7 +6091,7 @@
           <w:noProof/>
         </w:rPr>
       </w:pPr>
-      <w:hyperlink w:anchor="_Toc336121522" w:history="1">
+      <w:hyperlink w:anchor="_Toc336123823" w:history="1">
         <w:r>
           <w:rPr>
             <w:rStyle w:val="Hyperlink"/>
@@ -6088,7 +6133,7 @@
             <w:noProof/>
             <w:webHidden/>
           </w:rPr>
-          <w:instrText xml:space="preserve"> PAGEREF _Toc336121522 \h </w:instrText>
+          <w:instrText xml:space="preserve"> PAGEREF _Toc336123823 \h </w:instrText>
         </w:r>
         <w:r>
           <w:rPr>
@@ -6130,7 +6175,7 @@
           <w:noProof/>
         </w:rPr>
       </w:pPr>
-      <w:hyperlink w:anchor="_Toc336121523" w:history="1">
+      <w:hyperlink w:anchor="_Toc336123824" w:history="1">
         <w:r>
           <w:rPr>
             <w:rStyle w:val="Hyperlink"/>
@@ -6172,7 +6217,7 @@
             <w:noProof/>
             <w:webHidden/>
           </w:rPr>
-          <w:instrText xml:space="preserve"> PAGEREF _Toc336121523 \h </w:instrText>
+          <w:instrText xml:space="preserve"> PAGEREF _Toc336123824 \h </w:instrText>
         </w:r>
         <w:r>
           <w:rPr>
@@ -6214,13 +6259,14 @@
           <w:noProof/>
         </w:rPr>
       </w:pPr>
-      <w:hyperlink w:anchor="_Toc336121524" w:history="1">
+      <w:hyperlink w:anchor="_Toc336123825" w:history="1">
         <w:r>
           <w:rPr>
             <w:rStyle w:val="Hyperlink"/>
             <w:noProof/>
-          </w:rPr>
-          <w:t>CHƯƠNG V: THIẾT KẾ HỆ THỐNG</w:t>
+            <w:lang w:val="vi-VN"/>
+          </w:rPr>
+          <w:t>4) Phân tích thực thể</w:t>
         </w:r>
         <w:r>
           <w:rPr>
@@ -6241,7 +6287,7 @@
             <w:noProof/>
             <w:webHidden/>
           </w:rPr>
-          <w:instrText xml:space="preserve"> PAGEREF _Toc336121524 \h </w:instrText>
+          <w:instrText xml:space="preserve"> PAGEREF _Toc336123825 \h </w:instrText>
         </w:r>
         <w:r>
           <w:rPr>
@@ -6283,28 +6329,66 @@
           <w:noProof/>
         </w:rPr>
       </w:pPr>
-      <w:hyperlink w:anchor="_Toc336121525" w:history="1">
+      <w:hyperlink w:anchor="_Toc336123826" w:history="1">
         <w:r>
           <w:rPr>
             <w:rStyle w:val="Hyperlink"/>
             <w:noProof/>
-          </w:rPr>
-          <w:t>1</w:t>
+            <w:lang w:val="vi-VN"/>
+          </w:rPr>
+          <w:t>4</w:t>
         </w:r>
         <w:r>
           <w:rPr>
             <w:rStyle w:val="Hyperlink"/>
             <w:noProof/>
+          </w:rPr>
+          <w:t>.1</w:t>
+        </w:r>
+        <w:r>
+          <w:rPr>
+            <w:rStyle w:val="Hyperlink"/>
+            <w:noProof/>
             <w:lang w:val="vi-VN"/>
           </w:rPr>
-          <w:t>)</w:t>
+          <w:t xml:space="preserve">) </w:t>
         </w:r>
         <w:r>
           <w:rPr>
             <w:rStyle w:val="Hyperlink"/>
             <w:noProof/>
           </w:rPr>
-          <w:t xml:space="preserve"> Thực thể</w:t>
+          <w:t xml:space="preserve"> Thực thể </w:t>
+        </w:r>
+        <w:r>
+          <w:rPr>
+            <w:rStyle w:val="Hyperlink"/>
+            <w:noProof/>
+            <w:lang w:val="vi-VN"/>
+          </w:rPr>
+          <w:t>“</w:t>
+        </w:r>
+        <w:r>
+          <w:rPr>
+            <w:rStyle w:val="Hyperlink"/>
+            <w:noProof/>
+          </w:rPr>
+          <w:t>Phòng</w:t>
+        </w:r>
+        <w:r>
+          <w:rPr>
+            <w:rStyle w:val="Hyperlink"/>
+            <w:noProof/>
+            <w:lang w:val="vi-VN"/>
+          </w:rPr>
+          <w:t>”</w:t>
+        </w:r>
+        <w:r>
+          <w:rPr>
+            <w:rStyle w:val="Hyperlink"/>
+            <w:noProof/>
+          </w:rPr>
+          <w:t xml:space="preserve"> ( room )</w:t>
         </w:r>
         <w:r>
           <w:rPr>
@@ -6325,7 +6409,7 @@
             <w:noProof/>
             <w:webHidden/>
           </w:rPr>
-          <w:instrText xml:space="preserve"> PAGEREF _Toc336121525 \h </w:instrText>
+          <w:instrText xml:space="preserve"> PAGEREF _Toc336123826 \h </w:instrText>
         </w:r>
         <w:r>
           <w:rPr>
@@ -6367,21 +6451,29 @@
           <w:noProof/>
         </w:rPr>
       </w:pPr>
-      <w:hyperlink w:anchor="_Toc336121526" w:history="1">
+      <w:hyperlink w:anchor="_Toc336123827" w:history="1">
         <w:r>
           <w:rPr>
             <w:rStyle w:val="Hyperlink"/>
             <w:noProof/>
-          </w:rPr>
-          <w:t>1.1</w:t>
+            <w:lang w:val="vi-VN"/>
+          </w:rPr>
+          <w:t>4</w:t>
         </w:r>
         <w:r>
           <w:rPr>
             <w:rStyle w:val="Hyperlink"/>
             <w:noProof/>
+          </w:rPr>
+          <w:t>.2</w:t>
+        </w:r>
+        <w:r>
+          <w:rPr>
+            <w:rStyle w:val="Hyperlink"/>
+            <w:noProof/>
             <w:lang w:val="vi-VN"/>
           </w:rPr>
-          <w:t xml:space="preserve">) </w:t>
+          <w:t>)</w:t>
         </w:r>
         <w:r>
           <w:rPr>
@@ -6403,7 +6495,7 @@
             <w:rStyle w:val="Hyperlink"/>
             <w:noProof/>
           </w:rPr>
-          <w:t>Phòng</w:t>
+          <w:t xml:space="preserve">Đơn </w:t>
         </w:r>
         <w:r>
           <w:rPr>
@@ -6411,14 +6503,14 @@
             <w:noProof/>
             <w:lang w:val="vi-VN"/>
           </w:rPr>
-          <w:t>”</w:t>
+          <w:t>đặt phòng”</w:t>
         </w:r>
         <w:r>
           <w:rPr>
             <w:rStyle w:val="Hyperlink"/>
             <w:noProof/>
           </w:rPr>
-          <w:t xml:space="preserve"> ( room )</w:t>
+          <w:t xml:space="preserve"> (order)</w:t>
         </w:r>
         <w:r>
           <w:rPr>
@@ -6439,7 +6531,7 @@
             <w:noProof/>
             <w:webHidden/>
           </w:rPr>
-          <w:instrText xml:space="preserve"> PAGEREF _Toc336121526 \h </w:instrText>
+          <w:instrText xml:space="preserve"> PAGEREF _Toc336123827 \h </w:instrText>
         </w:r>
         <w:r>
           <w:rPr>
@@ -6481,18 +6573,26 @@
           <w:noProof/>
         </w:rPr>
       </w:pPr>
-      <w:hyperlink w:anchor="_Toc336121527" w:history="1">
+      <w:hyperlink w:anchor="_Toc336123828" w:history="1">
         <w:r>
           <w:rPr>
             <w:rStyle w:val="Hyperlink"/>
             <w:noProof/>
-          </w:rPr>
-          <w:t>1.2</w:t>
+            <w:lang w:val="vi-VN"/>
+          </w:rPr>
+          <w:t>4</w:t>
         </w:r>
         <w:r>
           <w:rPr>
             <w:rStyle w:val="Hyperlink"/>
             <w:noProof/>
+          </w:rPr>
+          <w:t>.3</w:t>
+        </w:r>
+        <w:r>
+          <w:rPr>
+            <w:rStyle w:val="Hyperlink"/>
+            <w:noProof/>
             <w:lang w:val="vi-VN"/>
           </w:rPr>
           <w:t>)</w:t>
@@ -6502,37 +6602,7 @@
             <w:rStyle w:val="Hyperlink"/>
             <w:noProof/>
           </w:rPr>
-          <w:t xml:space="preserve"> Thực thể </w:t>
-        </w:r>
-        <w:r>
-          <w:rPr>
-            <w:rStyle w:val="Hyperlink"/>
-            <w:noProof/>
-            <w:lang w:val="vi-VN"/>
-          </w:rPr>
-          <w:t>“</w:t>
-        </w:r>
-        <w:r>
-          <w:rPr>
-            <w:rStyle w:val="Hyperlink"/>
-            <w:noProof/>
-          </w:rPr>
-          <w:t xml:space="preserve">Đơn </w:t>
-        </w:r>
-        <w:r>
-          <w:rPr>
-            <w:rStyle w:val="Hyperlink"/>
-            <w:noProof/>
-            <w:lang w:val="vi-VN"/>
-          </w:rPr>
-          <w:t>đặt phòng”</w:t>
-        </w:r>
-        <w:r>
-          <w:rPr>
-            <w:rStyle w:val="Hyperlink"/>
-            <w:noProof/>
-          </w:rPr>
-          <w:t xml:space="preserve"> (order)</w:t>
+          <w:t xml:space="preserve"> Thực thể “Khách hàng“ (Customers)</w:t>
         </w:r>
         <w:r>
           <w:rPr>
@@ -6553,7 +6623,7 @@
             <w:noProof/>
             <w:webHidden/>
           </w:rPr>
-          <w:instrText xml:space="preserve"> PAGEREF _Toc336121527 \h </w:instrText>
+          <w:instrText xml:space="preserve"> PAGEREF _Toc336123828 \h </w:instrText>
         </w:r>
         <w:r>
           <w:rPr>
@@ -6573,7 +6643,7 @@
             <w:noProof/>
             <w:webHidden/>
           </w:rPr>
-          <w:t>34</w:t>
+          <w:t>35</w:t>
         </w:r>
         <w:r>
           <w:rPr>
@@ -6595,18 +6665,26 @@
           <w:noProof/>
         </w:rPr>
       </w:pPr>
-      <w:hyperlink w:anchor="_Toc336121528" w:history="1">
+      <w:hyperlink w:anchor="_Toc336123829" w:history="1">
         <w:r>
           <w:rPr>
             <w:rStyle w:val="Hyperlink"/>
             <w:noProof/>
-          </w:rPr>
-          <w:t>1.3</w:t>
+            <w:lang w:val="vi-VN"/>
+          </w:rPr>
+          <w:t>4</w:t>
         </w:r>
         <w:r>
           <w:rPr>
             <w:rStyle w:val="Hyperlink"/>
             <w:noProof/>
+          </w:rPr>
+          <w:t>.4</w:t>
+        </w:r>
+        <w:r>
+          <w:rPr>
+            <w:rStyle w:val="Hyperlink"/>
+            <w:noProof/>
             <w:lang w:val="vi-VN"/>
           </w:rPr>
           <w:t>)</w:t>
@@ -6616,7 +6694,22 @@
             <w:rStyle w:val="Hyperlink"/>
             <w:noProof/>
           </w:rPr>
-          <w:t xml:space="preserve"> Thực thể “Khách hàng“ (Customers)</w:t>
+          <w:t xml:space="preserve"> Th</w:t>
+        </w:r>
+        <w:r>
+          <w:rPr>
+            <w:rStyle w:val="Hyperlink"/>
+            <w:noProof/>
+            <w:lang w:val="vi-VN"/>
+          </w:rPr>
+          <w:t>ực thể “</w:t>
+        </w:r>
+        <w:r>
+          <w:rPr>
+            <w:rStyle w:val="Hyperlink"/>
+            <w:noProof/>
+          </w:rPr>
+          <w:t>Dịch vụ” (services)</w:t>
         </w:r>
         <w:r>
           <w:rPr>
@@ -6637,7 +6730,7 @@
             <w:noProof/>
             <w:webHidden/>
           </w:rPr>
-          <w:instrText xml:space="preserve"> PAGEREF _Toc336121528 \h </w:instrText>
+          <w:instrText xml:space="preserve"> PAGEREF _Toc336123829 \h </w:instrText>
         </w:r>
         <w:r>
           <w:rPr>
@@ -6657,7 +6750,7 @@
             <w:noProof/>
             <w:webHidden/>
           </w:rPr>
-          <w:t>35</w:t>
+          <w:t>36</w:t>
         </w:r>
         <w:r>
           <w:rPr>
@@ -6679,18 +6772,26 @@
           <w:noProof/>
         </w:rPr>
       </w:pPr>
-      <w:hyperlink w:anchor="_Toc336121529" w:history="1">
+      <w:hyperlink w:anchor="_Toc336123830" w:history="1">
         <w:r>
           <w:rPr>
             <w:rStyle w:val="Hyperlink"/>
             <w:noProof/>
-          </w:rPr>
-          <w:t>1.4</w:t>
+            <w:lang w:val="vi-VN"/>
+          </w:rPr>
+          <w:t>4</w:t>
         </w:r>
         <w:r>
           <w:rPr>
             <w:rStyle w:val="Hyperlink"/>
             <w:noProof/>
+          </w:rPr>
+          <w:t>.5</w:t>
+        </w:r>
+        <w:r>
+          <w:rPr>
+            <w:rStyle w:val="Hyperlink"/>
+            <w:noProof/>
             <w:lang w:val="vi-VN"/>
           </w:rPr>
           <w:t>)</w:t>
@@ -6715,7 +6816,7 @@
             <w:rStyle w:val="Hyperlink"/>
             <w:noProof/>
           </w:rPr>
-          <w:t>Dịch vụ” (services)</w:t>
+          <w:t>Người dùng” (users)</w:t>
         </w:r>
         <w:r>
           <w:rPr>
@@ -6736,7 +6837,7 @@
             <w:noProof/>
             <w:webHidden/>
           </w:rPr>
-          <w:instrText xml:space="preserve"> PAGEREF _Toc336121529 \h </w:instrText>
+          <w:instrText xml:space="preserve"> PAGEREF _Toc336123830 \h </w:instrText>
         </w:r>
         <w:r>
           <w:rPr>
@@ -6778,43 +6879,21 @@
           <w:noProof/>
         </w:rPr>
       </w:pPr>
-      <w:hyperlink w:anchor="_Toc336121530" w:history="1">
+      <w:hyperlink w:anchor="_Toc336123831" w:history="1">
         <w:r>
           <w:rPr>
             <w:rStyle w:val="Hyperlink"/>
             <w:noProof/>
-          </w:rPr>
-          <w:t>1.5</w:t>
+            <w:lang w:val="vi-VN"/>
+          </w:rPr>
+          <w:t>5)</w:t>
         </w:r>
         <w:r>
           <w:rPr>
             <w:rStyle w:val="Hyperlink"/>
             <w:noProof/>
-            <w:lang w:val="vi-VN"/>
-          </w:rPr>
-          <w:t>)</w:t>
-        </w:r>
-        <w:r>
-          <w:rPr>
-            <w:rStyle w:val="Hyperlink"/>
-            <w:noProof/>
-          </w:rPr>
-          <w:t xml:space="preserve"> Th</w:t>
-        </w:r>
-        <w:r>
-          <w:rPr>
-            <w:rStyle w:val="Hyperlink"/>
-            <w:noProof/>
-            <w:lang w:val="vi-VN"/>
-          </w:rPr>
-          <w:t>ực thể “</w:t>
-        </w:r>
-        <w:r>
-          <w:rPr>
-            <w:rStyle w:val="Hyperlink"/>
-            <w:noProof/>
-          </w:rPr>
-          <w:t>Người dùng” (users)</w:t>
+          </w:rPr>
+          <w:t xml:space="preserve"> Thuộc tính thực thể</w:t>
         </w:r>
         <w:r>
           <w:rPr>
@@ -6835,7 +6914,7 @@
             <w:noProof/>
             <w:webHidden/>
           </w:rPr>
-          <w:instrText xml:space="preserve"> PAGEREF _Toc336121530 \h </w:instrText>
+          <w:instrText xml:space="preserve"> PAGEREF _Toc336123831 \h </w:instrText>
         </w:r>
         <w:r>
           <w:rPr>
@@ -6877,18 +6956,26 @@
           <w:noProof/>
         </w:rPr>
       </w:pPr>
-      <w:hyperlink w:anchor="_Toc336121531" w:history="1">
+      <w:hyperlink w:anchor="_Toc336123832" w:history="1">
         <w:r>
           <w:rPr>
             <w:rStyle w:val="Hyperlink"/>
             <w:noProof/>
-          </w:rPr>
-          <w:t>2</w:t>
+            <w:lang w:val="vi-VN"/>
+          </w:rPr>
+          <w:t>5</w:t>
         </w:r>
         <w:r>
           <w:rPr>
             <w:rStyle w:val="Hyperlink"/>
             <w:noProof/>
+          </w:rPr>
+          <w:t>.1</w:t>
+        </w:r>
+        <w:r>
+          <w:rPr>
+            <w:rStyle w:val="Hyperlink"/>
+            <w:noProof/>
             <w:lang w:val="vi-VN"/>
           </w:rPr>
           <w:t>)</w:t>
@@ -6898,7 +6985,7 @@
             <w:rStyle w:val="Hyperlink"/>
             <w:noProof/>
           </w:rPr>
-          <w:t xml:space="preserve"> Thuộc tính thực thể</w:t>
+          <w:t xml:space="preserve"> Thuộc tính về kiểu thông tin dữ liệu</w:t>
         </w:r>
         <w:r>
           <w:rPr>
@@ -6919,7 +7006,7 @@
             <w:noProof/>
             <w:webHidden/>
           </w:rPr>
-          <w:instrText xml:space="preserve"> PAGEREF _Toc336121531 \h </w:instrText>
+          <w:instrText xml:space="preserve"> PAGEREF _Toc336123832 \h </w:instrText>
         </w:r>
         <w:r>
           <w:rPr>
@@ -6961,18 +7048,26 @@
           <w:noProof/>
         </w:rPr>
       </w:pPr>
-      <w:hyperlink w:anchor="_Toc336121532" w:history="1">
+      <w:hyperlink w:anchor="_Toc336123833" w:history="1">
         <w:r>
           <w:rPr>
             <w:rStyle w:val="Hyperlink"/>
             <w:noProof/>
-          </w:rPr>
-          <w:t>2.1</w:t>
+            <w:lang w:val="vi-VN"/>
+          </w:rPr>
+          <w:t>5</w:t>
         </w:r>
         <w:r>
           <w:rPr>
             <w:rStyle w:val="Hyperlink"/>
             <w:noProof/>
+          </w:rPr>
+          <w:t>.2</w:t>
+        </w:r>
+        <w:r>
+          <w:rPr>
+            <w:rStyle w:val="Hyperlink"/>
+            <w:noProof/>
             <w:lang w:val="vi-VN"/>
           </w:rPr>
           <w:t>)</w:t>
@@ -6982,7 +7077,7 @@
             <w:rStyle w:val="Hyperlink"/>
             <w:noProof/>
           </w:rPr>
-          <w:t xml:space="preserve"> Thuộc tính về kiểu thông tin dữ liệu</w:t>
+          <w:t xml:space="preserve"> Thuộc tính về quan hệ dữa các thực thể</w:t>
         </w:r>
         <w:r>
           <w:rPr>
@@ -7003,7 +7098,7 @@
             <w:noProof/>
             <w:webHidden/>
           </w:rPr>
-          <w:instrText xml:space="preserve"> PAGEREF _Toc336121532 \h </w:instrText>
+          <w:instrText xml:space="preserve"> PAGEREF _Toc336123833 \h </w:instrText>
         </w:r>
         <w:r>
           <w:rPr>
@@ -7045,28 +7140,21 @@
           <w:noProof/>
         </w:rPr>
       </w:pPr>
-      <w:hyperlink w:anchor="_Toc336121533" w:history="1">
+      <w:hyperlink w:anchor="_Toc336123834" w:history="1">
         <w:r>
           <w:rPr>
             <w:rStyle w:val="Hyperlink"/>
             <w:noProof/>
-          </w:rPr>
-          <w:t>2.2</w:t>
+            <w:lang w:val="vi-VN"/>
+          </w:rPr>
+          <w:t>6)</w:t>
         </w:r>
         <w:r>
           <w:rPr>
             <w:rStyle w:val="Hyperlink"/>
             <w:noProof/>
-            <w:lang w:val="vi-VN"/>
-          </w:rPr>
-          <w:t>)</w:t>
-        </w:r>
-        <w:r>
-          <w:rPr>
-            <w:rStyle w:val="Hyperlink"/>
-            <w:noProof/>
-          </w:rPr>
-          <w:t xml:space="preserve"> Thuộc tính về quan hệ dữa các thực thể</w:t>
+          </w:rPr>
+          <w:t xml:space="preserve"> Mối quan hệ giữa các thực thể</w:t>
         </w:r>
         <w:r>
           <w:rPr>
@@ -7087,7 +7175,7 @@
             <w:noProof/>
             <w:webHidden/>
           </w:rPr>
-          <w:instrText xml:space="preserve"> PAGEREF _Toc336121533 \h </w:instrText>
+          <w:instrText xml:space="preserve"> PAGEREF _Toc336123834 \h </w:instrText>
         </w:r>
         <w:r>
           <w:rPr>
@@ -7107,7 +7195,7 @@
             <w:noProof/>
             <w:webHidden/>
           </w:rPr>
-          <w:t>36</w:t>
+          <w:t>37</w:t>
         </w:r>
         <w:r>
           <w:rPr>
@@ -7129,28 +7217,13 @@
           <w:noProof/>
         </w:rPr>
       </w:pPr>
-      <w:hyperlink w:anchor="_Toc336121534" w:history="1">
+      <w:hyperlink w:anchor="_Toc336123835" w:history="1">
         <w:r>
           <w:rPr>
             <w:rStyle w:val="Hyperlink"/>
             <w:noProof/>
           </w:rPr>
-          <w:t>3</w:t>
-        </w:r>
-        <w:r>
-          <w:rPr>
-            <w:rStyle w:val="Hyperlink"/>
-            <w:noProof/>
-            <w:lang w:val="vi-VN"/>
-          </w:rPr>
-          <w:t>)</w:t>
-        </w:r>
-        <w:r>
-          <w:rPr>
-            <w:rStyle w:val="Hyperlink"/>
-            <w:noProof/>
-          </w:rPr>
-          <w:t xml:space="preserve"> Mối quan hệ giữa các thực thể</w:t>
+          <w:t>CHƯƠNG V: THIẾT KẾ HỆ THỐNG</w:t>
         </w:r>
         <w:r>
           <w:rPr>
@@ -7171,7 +7244,7 @@
             <w:noProof/>
             <w:webHidden/>
           </w:rPr>
-          <w:instrText xml:space="preserve"> PAGEREF _Toc336121534 \h </w:instrText>
+          <w:instrText xml:space="preserve"> PAGEREF _Toc336123835 \h </w:instrText>
         </w:r>
         <w:r>
           <w:rPr>
@@ -7191,7 +7264,7 @@
             <w:noProof/>
             <w:webHidden/>
           </w:rPr>
-          <w:t>37</w:t>
+          <w:t>38</w:t>
         </w:r>
         <w:r>
           <w:rPr>
@@ -7213,26 +7286,19 @@
           <w:noProof/>
         </w:rPr>
       </w:pPr>
-      <w:hyperlink w:anchor="_Toc336121535" w:history="1">
+      <w:hyperlink w:anchor="_Toc336123836" w:history="1">
         <w:r>
           <w:rPr>
             <w:rStyle w:val="Hyperlink"/>
             <w:noProof/>
-          </w:rPr>
-          <w:t>4</w:t>
+            <w:lang w:val="vi-VN"/>
+          </w:rPr>
+          <w:t>1)</w:t>
         </w:r>
         <w:r>
           <w:rPr>
             <w:rStyle w:val="Hyperlink"/>
             <w:noProof/>
-            <w:lang w:val="vi-VN"/>
-          </w:rPr>
-          <w:t>)</w:t>
-        </w:r>
-        <w:r>
-          <w:rPr>
-            <w:rStyle w:val="Hyperlink"/>
-            <w:noProof/>
           </w:rPr>
           <w:t xml:space="preserve"> Thiết kế dữ liệu</w:t>
         </w:r>
@@ -7255,7 +7321,7 @@
             <w:noProof/>
             <w:webHidden/>
           </w:rPr>
-          <w:instrText xml:space="preserve"> PAGEREF _Toc336121535 \h </w:instrText>
+          <w:instrText xml:space="preserve"> PAGEREF _Toc336123836 \h </w:instrText>
         </w:r>
         <w:r>
           <w:rPr>
@@ -7297,18 +7363,26 @@
           <w:noProof/>
         </w:rPr>
       </w:pPr>
-      <w:hyperlink w:anchor="_Toc336121536" w:history="1">
+      <w:hyperlink w:anchor="_Toc336123837" w:history="1">
         <w:r>
           <w:rPr>
             <w:rStyle w:val="Hyperlink"/>
             <w:noProof/>
-          </w:rPr>
-          <w:t>4.1</w:t>
+            <w:lang w:val="vi-VN"/>
+          </w:rPr>
+          <w:t>1</w:t>
         </w:r>
         <w:r>
           <w:rPr>
             <w:rStyle w:val="Hyperlink"/>
             <w:noProof/>
+          </w:rPr>
+          <w:t>.1</w:t>
+        </w:r>
+        <w:r>
+          <w:rPr>
+            <w:rStyle w:val="Hyperlink"/>
+            <w:noProof/>
             <w:lang w:val="vi-VN"/>
           </w:rPr>
           <w:t>)</w:t>
@@ -7354,7 +7428,7 @@
             <w:noProof/>
             <w:webHidden/>
           </w:rPr>
-          <w:instrText xml:space="preserve"> PAGEREF _Toc336121536 \h </w:instrText>
+          <w:instrText xml:space="preserve"> PAGEREF _Toc336123837 \h </w:instrText>
         </w:r>
         <w:r>
           <w:rPr>
@@ -7396,18 +7470,26 @@
           <w:noProof/>
         </w:rPr>
       </w:pPr>
-      <w:hyperlink w:anchor="_Toc336121537" w:history="1">
+      <w:hyperlink w:anchor="_Toc336123838" w:history="1">
         <w:r>
           <w:rPr>
             <w:rStyle w:val="Hyperlink"/>
             <w:noProof/>
-          </w:rPr>
-          <w:t>4.2</w:t>
+            <w:lang w:val="vi-VN"/>
+          </w:rPr>
+          <w:t>1</w:t>
         </w:r>
         <w:r>
           <w:rPr>
             <w:rStyle w:val="Hyperlink"/>
             <w:noProof/>
+          </w:rPr>
+          <w:t>.2</w:t>
+        </w:r>
+        <w:r>
+          <w:rPr>
+            <w:rStyle w:val="Hyperlink"/>
+            <w:noProof/>
             <w:lang w:val="vi-VN"/>
           </w:rPr>
           <w:t>) Bảng</w:t>
@@ -7453,7 +7535,7 @@
             <w:noProof/>
             <w:webHidden/>
           </w:rPr>
-          <w:instrText xml:space="preserve"> PAGEREF _Toc336121537 \h </w:instrText>
+          <w:instrText xml:space="preserve"> PAGEREF _Toc336123838 \h </w:instrText>
         </w:r>
         <w:r>
           <w:rPr>
@@ -7495,18 +7577,26 @@
           <w:noProof/>
         </w:rPr>
       </w:pPr>
-      <w:hyperlink w:anchor="_Toc336121538" w:history="1">
+      <w:hyperlink w:anchor="_Toc336123839" w:history="1">
         <w:r>
           <w:rPr>
             <w:rStyle w:val="Hyperlink"/>
             <w:noProof/>
-          </w:rPr>
-          <w:t>4.3</w:t>
+            <w:lang w:val="vi-VN"/>
+          </w:rPr>
+          <w:t>1</w:t>
         </w:r>
         <w:r>
           <w:rPr>
             <w:rStyle w:val="Hyperlink"/>
             <w:noProof/>
+          </w:rPr>
+          <w:t>.3</w:t>
+        </w:r>
+        <w:r>
+          <w:rPr>
+            <w:rStyle w:val="Hyperlink"/>
+            <w:noProof/>
             <w:lang w:val="vi-VN"/>
           </w:rPr>
           <w:t>) Bảng d</w:t>
@@ -7537,7 +7627,7 @@
             <w:noProof/>
             <w:webHidden/>
           </w:rPr>
-          <w:instrText xml:space="preserve"> PAGEREF _Toc336121538 \h </w:instrText>
+          <w:instrText xml:space="preserve"> PAGEREF _Toc336123839 \h </w:instrText>
         </w:r>
         <w:r>
           <w:rPr>
@@ -7579,18 +7669,26 @@
           <w:noProof/>
         </w:rPr>
       </w:pPr>
-      <w:hyperlink w:anchor="_Toc336121539" w:history="1">
+      <w:hyperlink w:anchor="_Toc336123840" w:history="1">
         <w:r>
           <w:rPr>
             <w:rStyle w:val="Hyperlink"/>
             <w:noProof/>
-          </w:rPr>
-          <w:t>4.4</w:t>
+            <w:lang w:val="vi-VN"/>
+          </w:rPr>
+          <w:t>1</w:t>
         </w:r>
         <w:r>
           <w:rPr>
             <w:rStyle w:val="Hyperlink"/>
             <w:noProof/>
+          </w:rPr>
+          <w:t>.4</w:t>
+        </w:r>
+        <w:r>
+          <w:rPr>
+            <w:rStyle w:val="Hyperlink"/>
+            <w:noProof/>
             <w:lang w:val="vi-VN"/>
           </w:rPr>
           <w:t>) Bảng đ</w:t>
@@ -7636,7 +7734,7 @@
             <w:noProof/>
             <w:webHidden/>
           </w:rPr>
-          <w:instrText xml:space="preserve"> PAGEREF _Toc336121539 \h </w:instrText>
+          <w:instrText xml:space="preserve"> PAGEREF _Toc336123840 \h </w:instrText>
         </w:r>
         <w:r>
           <w:rPr>
@@ -7678,18 +7776,26 @@
           <w:noProof/>
         </w:rPr>
       </w:pPr>
-      <w:hyperlink w:anchor="_Toc336121540" w:history="1">
+      <w:hyperlink w:anchor="_Toc336123841" w:history="1">
         <w:r>
           <w:rPr>
             <w:rStyle w:val="Hyperlink"/>
             <w:noProof/>
-          </w:rPr>
-          <w:t>4.5</w:t>
+            <w:lang w:val="vi-VN"/>
+          </w:rPr>
+          <w:t>1</w:t>
         </w:r>
         <w:r>
           <w:rPr>
             <w:rStyle w:val="Hyperlink"/>
             <w:noProof/>
+          </w:rPr>
+          <w:t>.5</w:t>
+        </w:r>
+        <w:r>
+          <w:rPr>
+            <w:rStyle w:val="Hyperlink"/>
+            <w:noProof/>
             <w:lang w:val="vi-VN"/>
           </w:rPr>
           <w:t>) Bảng k</w:t>
@@ -7720,7 +7826,7 @@
             <w:noProof/>
             <w:webHidden/>
           </w:rPr>
-          <w:instrText xml:space="preserve"> PAGEREF _Toc336121540 \h </w:instrText>
+          <w:instrText xml:space="preserve"> PAGEREF _Toc336123841 \h </w:instrText>
         </w:r>
         <w:r>
           <w:rPr>
@@ -7762,26 +7868,19 @@
           <w:noProof/>
         </w:rPr>
       </w:pPr>
-      <w:hyperlink w:anchor="_Toc336121541" w:history="1">
+      <w:hyperlink w:anchor="_Toc336123842" w:history="1">
         <w:r>
           <w:rPr>
             <w:rStyle w:val="Hyperlink"/>
             <w:noProof/>
-          </w:rPr>
-          <w:t>5</w:t>
+            <w:lang w:val="vi-VN"/>
+          </w:rPr>
+          <w:t>2)</w:t>
         </w:r>
         <w:r>
           <w:rPr>
             <w:rStyle w:val="Hyperlink"/>
             <w:noProof/>
-            <w:lang w:val="vi-VN"/>
-          </w:rPr>
-          <w:t>)</w:t>
-        </w:r>
-        <w:r>
-          <w:rPr>
-            <w:rStyle w:val="Hyperlink"/>
-            <w:noProof/>
           </w:rPr>
           <w:t xml:space="preserve"> Thiết kế chương trình</w:t>
         </w:r>
@@ -7804,7 +7903,7 @@
             <w:noProof/>
             <w:webHidden/>
           </w:rPr>
-          <w:instrText xml:space="preserve"> PAGEREF _Toc336121541 \h </w:instrText>
+          <w:instrText xml:space="preserve"> PAGEREF _Toc336123842 \h </w:instrText>
         </w:r>
         <w:r>
           <w:rPr>
@@ -7846,26 +7945,19 @@
           <w:noProof/>
         </w:rPr>
       </w:pPr>
-      <w:hyperlink w:anchor="_Toc336121542" w:history="1">
+      <w:hyperlink w:anchor="_Toc336123843" w:history="1">
         <w:r>
           <w:rPr>
             <w:rStyle w:val="Hyperlink"/>
             <w:noProof/>
-          </w:rPr>
-          <w:t>6</w:t>
+            <w:lang w:val="vi-VN"/>
+          </w:rPr>
+          <w:t>3)</w:t>
         </w:r>
         <w:r>
           <w:rPr>
             <w:rStyle w:val="Hyperlink"/>
             <w:noProof/>
-            <w:lang w:val="vi-VN"/>
-          </w:rPr>
-          <w:t>)</w:t>
-        </w:r>
-        <w:r>
-          <w:rPr>
-            <w:rStyle w:val="Hyperlink"/>
-            <w:noProof/>
           </w:rPr>
           <w:t xml:space="preserve"> Thiết kế giao diện</w:t>
         </w:r>
@@ -7888,7 +7980,7 @@
             <w:noProof/>
             <w:webHidden/>
           </w:rPr>
-          <w:instrText xml:space="preserve"> PAGEREF _Toc336121542 \h </w:instrText>
+          <w:instrText xml:space="preserve"> PAGEREF _Toc336123843 \h </w:instrText>
         </w:r>
         <w:r>
           <w:rPr>
@@ -7930,7 +8022,7 @@
           <w:noProof/>
         </w:rPr>
       </w:pPr>
-      <w:hyperlink w:anchor="_Toc336121543" w:history="1">
+      <w:hyperlink w:anchor="_Toc336123844" w:history="1">
         <w:r>
           <w:rPr>
             <w:rStyle w:val="Hyperlink"/>
@@ -7957,7 +8049,7 @@
             <w:noProof/>
             <w:webHidden/>
           </w:rPr>
-          <w:instrText xml:space="preserve"> PAGEREF _Toc336121543 \h </w:instrText>
+          <w:instrText xml:space="preserve"> PAGEREF _Toc336123844 \h </w:instrText>
         </w:r>
         <w:r>
           <w:rPr>
@@ -7999,7 +8091,7 @@
           <w:noProof/>
         </w:rPr>
       </w:pPr>
-      <w:hyperlink w:anchor="_Toc336121544" w:history="1">
+      <w:hyperlink w:anchor="_Toc336123845" w:history="1">
         <w:r>
           <w:rPr>
             <w:rStyle w:val="Hyperlink"/>
@@ -8041,7 +8133,7 @@
             <w:noProof/>
             <w:webHidden/>
           </w:rPr>
-          <w:instrText xml:space="preserve"> PAGEREF _Toc336121544 \h </w:instrText>
+          <w:instrText xml:space="preserve"> PAGEREF _Toc336123845 \h </w:instrText>
         </w:r>
         <w:r>
           <w:rPr>
@@ -8083,7 +8175,7 @@
           <w:noProof/>
         </w:rPr>
       </w:pPr>
-      <w:hyperlink w:anchor="_Toc336121545" w:history="1">
+      <w:hyperlink w:anchor="_Toc336123846" w:history="1">
         <w:r>
           <w:rPr>
             <w:rStyle w:val="Hyperlink"/>
@@ -8125,7 +8217,7 @@
             <w:noProof/>
             <w:webHidden/>
           </w:rPr>
-          <w:instrText xml:space="preserve"> PAGEREF _Toc336121545 \h </w:instrText>
+          <w:instrText xml:space="preserve"> PAGEREF _Toc336123846 \h </w:instrText>
         </w:r>
         <w:r>
           <w:rPr>
@@ -8167,7 +8259,7 @@
           <w:noProof/>
         </w:rPr>
       </w:pPr>
-      <w:hyperlink w:anchor="_Toc336121546" w:history="1">
+      <w:hyperlink w:anchor="_Toc336123847" w:history="1">
         <w:r>
           <w:rPr>
             <w:rStyle w:val="Hyperlink"/>
@@ -8209,7 +8301,7 @@
             <w:noProof/>
             <w:webHidden/>
           </w:rPr>
-          <w:instrText xml:space="preserve"> PAGEREF _Toc336121546 \h </w:instrText>
+          <w:instrText xml:space="preserve"> PAGEREF _Toc336123847 \h </w:instrText>
         </w:r>
         <w:r>
           <w:rPr>
@@ -8251,7 +8343,7 @@
           <w:noProof/>
         </w:rPr>
       </w:pPr>
-      <w:hyperlink w:anchor="_Toc336121547" w:history="1">
+      <w:hyperlink w:anchor="_Toc336123848" w:history="1">
         <w:r>
           <w:rPr>
             <w:rStyle w:val="Hyperlink"/>
@@ -8278,7 +8370,7 @@
             <w:noProof/>
             <w:webHidden/>
           </w:rPr>
-          <w:instrText xml:space="preserve"> PAGEREF _Toc336121547 \h </w:instrText>
+          <w:instrText xml:space="preserve"> PAGEREF _Toc336123848 \h </w:instrText>
         </w:r>
         <w:r>
           <w:rPr>
@@ -8320,7 +8412,7 @@
           <w:noProof/>
         </w:rPr>
       </w:pPr>
-      <w:hyperlink w:anchor="_Toc336121548" w:history="1">
+      <w:hyperlink w:anchor="_Toc336123849" w:history="1">
         <w:r>
           <w:rPr>
             <w:rStyle w:val="Hyperlink"/>
@@ -8347,7 +8439,7 @@
             <w:noProof/>
             <w:webHidden/>
           </w:rPr>
-          <w:instrText xml:space="preserve"> PAGEREF _Toc336121548 \h </w:instrText>
+          <w:instrText xml:space="preserve"> PAGEREF _Toc336123849 \h </w:instrText>
         </w:r>
         <w:r>
           <w:rPr>
@@ -8389,7 +8481,7 @@
           <w:noProof/>
         </w:rPr>
       </w:pPr>
-      <w:hyperlink w:anchor="_Toc336121549" w:history="1">
+      <w:hyperlink w:anchor="_Toc336123850" w:history="1">
         <w:r>
           <w:rPr>
             <w:rStyle w:val="Hyperlink"/>
@@ -8417,7 +8509,7 @@
             <w:noProof/>
             <w:webHidden/>
           </w:rPr>
-          <w:instrText xml:space="preserve"> PAGEREF _Toc336121549 \h </w:instrText>
+          <w:instrText xml:space="preserve"> PAGEREF _Toc336123850 \h </w:instrText>
         </w:r>
         <w:r>
           <w:rPr>
@@ -8459,7 +8551,7 @@
           <w:noProof/>
         </w:rPr>
       </w:pPr>
-      <w:hyperlink w:anchor="_Toc336121550" w:history="1">
+      <w:hyperlink w:anchor="_Toc336123851" w:history="1">
         <w:r>
           <w:rPr>
             <w:rStyle w:val="Hyperlink"/>
@@ -8487,7 +8579,7 @@
             <w:noProof/>
             <w:webHidden/>
           </w:rPr>
-          <w:instrText xml:space="preserve"> PAGEREF _Toc336121550 \h </w:instrText>
+          <w:instrText xml:space="preserve"> PAGEREF _Toc336123851 \h </w:instrText>
         </w:r>
         <w:r>
           <w:rPr>
@@ -9663,7 +9755,7 @@
           <w:lang w:val="vi-VN"/>
         </w:rPr>
       </w:pPr>
-      <w:bookmarkStart w:id="0" w:name="_Toc336121472"/>
+      <w:bookmarkStart w:id="0" w:name="_Toc336123773"/>
       <w:r>
         <w:rPr>
           <w:lang w:val="vi-VN"/>
@@ -9962,7 +10054,7 @@
       <w:pPr>
         <w:pStyle w:val="CHUONG"/>
       </w:pPr>
-      <w:bookmarkStart w:id="1" w:name="_Toc336121473"/>
+      <w:bookmarkStart w:id="1" w:name="_Toc336123774"/>
       <w:r>
         <w:lastRenderedPageBreak/>
         <w:t>CHƯƠNG I</w:t>
@@ -9982,7 +10074,7 @@
       <w:pPr>
         <w:pStyle w:val="mucl1"/>
       </w:pPr>
-      <w:bookmarkStart w:id="2" w:name="_Toc336121474"/>
+      <w:bookmarkStart w:id="2" w:name="_Toc336123775"/>
       <w:r>
         <w:t xml:space="preserve">1) </w:t>
       </w:r>
@@ -9998,7 +10090,7 @@
       <w:pPr>
         <w:pStyle w:val="mucl2"/>
       </w:pPr>
-      <w:bookmarkStart w:id="3" w:name="_Toc336121475"/>
+      <w:bookmarkStart w:id="3" w:name="_Toc336123776"/>
       <w:r>
         <w:t>1.1)  Sự cần thiết của quản lý bằng máy tính</w:t>
       </w:r>
@@ -10101,7 +10193,7 @@
       <w:pPr>
         <w:pStyle w:val="mucl2"/>
       </w:pPr>
-      <w:bookmarkStart w:id="4" w:name="_Toc336121476"/>
+      <w:bookmarkStart w:id="4" w:name="_Toc336123777"/>
       <w:r>
         <w:t xml:space="preserve">1.2) </w:t>
       </w:r>
@@ -10188,7 +10280,7 @@
       <w:pPr>
         <w:pStyle w:val="mucl2"/>
       </w:pPr>
-      <w:bookmarkStart w:id="5" w:name="_Toc336121477"/>
+      <w:bookmarkStart w:id="5" w:name="_Toc336123778"/>
       <w:r>
         <w:t>1.3) Đặc điểm của phần mềm quản lý khách sạn</w:t>
       </w:r>
@@ -10245,7 +10337,7 @@
       <w:pPr>
         <w:pStyle w:val="mucl1"/>
       </w:pPr>
-      <w:bookmarkStart w:id="6" w:name="_Toc336121478"/>
+      <w:bookmarkStart w:id="6" w:name="_Toc336123779"/>
       <w:r>
         <w:t xml:space="preserve">2) </w:t>
       </w:r>
@@ -10258,7 +10350,7 @@
       <w:pPr>
         <w:pStyle w:val="mucl2"/>
       </w:pPr>
-      <w:bookmarkStart w:id="7" w:name="_Toc336121479"/>
+      <w:bookmarkStart w:id="7" w:name="_Toc336123780"/>
       <w:r>
         <w:t>2.1) Phần mềm miễn phí</w:t>
       </w:r>
@@ -10329,7 +10421,7 @@
       <w:pPr>
         <w:pStyle w:val="mucl2"/>
       </w:pPr>
-      <w:bookmarkStart w:id="8" w:name="_Toc336121480"/>
+      <w:bookmarkStart w:id="8" w:name="_Toc336123781"/>
       <w:r>
         <w:t>2.2) Phần mềm có phí</w:t>
       </w:r>
@@ -10408,7 +10500,7 @@
       <w:pPr>
         <w:pStyle w:val="mucl2"/>
       </w:pPr>
-      <w:bookmarkStart w:id="9" w:name="_Toc336121481"/>
+      <w:bookmarkStart w:id="9" w:name="_Toc336123782"/>
       <w:r>
         <w:t>2.3) Phầm mềm việt hóa</w:t>
       </w:r>
@@ -10477,7 +10569,7 @@
       <w:pPr>
         <w:pStyle w:val="mucl1"/>
       </w:pPr>
-      <w:bookmarkStart w:id="10" w:name="_Toc336121482"/>
+      <w:bookmarkStart w:id="10" w:name="_Toc336123783"/>
       <w:r>
         <w:t>3) Những khó khăn khi công ty sử dụng phần mềm sẵn có</w:t>
       </w:r>
@@ -10487,7 +10579,7 @@
       <w:pPr>
         <w:pStyle w:val="mucl2"/>
       </w:pPr>
-      <w:bookmarkStart w:id="11" w:name="_Toc336121483"/>
+      <w:bookmarkStart w:id="11" w:name="_Toc336123784"/>
       <w:r>
         <w:t>3.1</w:t>
       </w:r>
@@ -10547,7 +10639,7 @@
       <w:pPr>
         <w:pStyle w:val="mucl2"/>
       </w:pPr>
-      <w:bookmarkStart w:id="12" w:name="_Toc336121484"/>
+      <w:bookmarkStart w:id="12" w:name="_Toc336123785"/>
       <w:r>
         <w:t>3.2 ) Cá nhân hóa chương trình</w:t>
       </w:r>
@@ -10583,7 +10675,7 @@
       <w:r>
         <w:t xml:space="preserve"> </w:t>
       </w:r>
-      <w:bookmarkStart w:id="13" w:name="_Toc336121485"/>
+      <w:bookmarkStart w:id="13" w:name="_Toc336123786"/>
       <w:r>
         <w:t xml:space="preserve">CHƯƠNG II: THỰC TRẠNG NGHIỆP VỤ QUẢN LÝ TRONG CÔNG TY </w:t>
       </w:r>
@@ -10596,7 +10688,7 @@
       <w:pPr>
         <w:pStyle w:val="mucl1"/>
       </w:pPr>
-      <w:bookmarkStart w:id="14" w:name="_Toc336121486"/>
+      <w:bookmarkStart w:id="14" w:name="_Toc336123787"/>
       <w:r>
         <w:rPr>
           <w:lang w:val="vi-VN"/>
@@ -10612,7 +10704,7 @@
       <w:pPr>
         <w:pStyle w:val="mucl2"/>
       </w:pPr>
-      <w:bookmarkStart w:id="15" w:name="_Toc336121487"/>
+      <w:bookmarkStart w:id="15" w:name="_Toc336123788"/>
       <w:r>
         <w:rPr>
           <w:lang w:val="vi-VN"/>
@@ -10660,7 +10752,7 @@
       <w:pPr>
         <w:pStyle w:val="mucl2"/>
       </w:pPr>
-      <w:bookmarkStart w:id="16" w:name="_Toc336121488"/>
+      <w:bookmarkStart w:id="16" w:name="_Toc336123789"/>
       <w:r>
         <w:rPr>
           <w:lang w:val="vi-VN"/>
@@ -10797,7 +10889,7 @@
       <w:pPr>
         <w:pStyle w:val="mucl2"/>
       </w:pPr>
-      <w:bookmarkStart w:id="17" w:name="_Toc336121489"/>
+      <w:bookmarkStart w:id="17" w:name="_Toc336123790"/>
       <w:r>
         <w:rPr>
           <w:lang w:val="vi-VN"/>
@@ -10838,7 +10930,7 @@
       <w:pPr>
         <w:pStyle w:val="mucl2"/>
       </w:pPr>
-      <w:bookmarkStart w:id="18" w:name="_Toc336121490"/>
+      <w:bookmarkStart w:id="18" w:name="_Toc336123791"/>
       <w:r>
         <w:rPr>
           <w:lang w:val="vi-VN"/>
@@ -10885,7 +10977,7 @@
       <w:pPr>
         <w:pStyle w:val="CHUONG"/>
       </w:pPr>
-      <w:bookmarkStart w:id="19" w:name="_Toc336121491"/>
+      <w:bookmarkStart w:id="19" w:name="_Toc336123792"/>
       <w:r>
         <w:t>CHƯƠNG III: GIẢI PHÁP NÂNG CAO CHẤT LƯỢNG QUẢN LÝ BẰNG PHẦN MỀM QUẢN LÝ KHÁCH SẠN</w:t>
       </w:r>
@@ -10895,7 +10987,7 @@
       <w:pPr>
         <w:pStyle w:val="mucl1"/>
       </w:pPr>
-      <w:bookmarkStart w:id="20" w:name="_Toc336121492"/>
+      <w:bookmarkStart w:id="20" w:name="_Toc336123793"/>
       <w:r>
         <w:t>1) Lựa chọn giải pháp và công nghệ</w:t>
       </w:r>
@@ -10911,7 +11003,7 @@
           <w:lang w:val="vi-VN"/>
         </w:rPr>
       </w:pPr>
-      <w:bookmarkStart w:id="21" w:name="_Toc336121493"/>
+      <w:bookmarkStart w:id="21" w:name="_Toc336123794"/>
       <w:r>
         <w:t xml:space="preserve">1.1) Ứng dụng </w:t>
       </w:r>
@@ -11039,7 +11131,7 @@
       <w:pPr>
         <w:pStyle w:val="mucl2"/>
       </w:pPr>
-      <w:bookmarkStart w:id="22" w:name="_Toc336121494"/>
+      <w:bookmarkStart w:id="22" w:name="_Toc336123795"/>
       <w:r>
         <w:lastRenderedPageBreak/>
         <w:t>1.2) Công nghệ Java</w:t>
@@ -11155,7 +11247,7 @@
       <w:pPr>
         <w:pStyle w:val="mucl2"/>
       </w:pPr>
-      <w:bookmarkStart w:id="23" w:name="_Toc336121495"/>
+      <w:bookmarkStart w:id="23" w:name="_Toc336123796"/>
       <w:r>
         <w:t xml:space="preserve">1.3) Cở sở dữ liệu </w:t>
       </w:r>
@@ -11361,7 +11453,7 @@
           <w:i/>
         </w:rPr>
       </w:pPr>
-      <w:bookmarkStart w:id="24" w:name="_Toc336121496"/>
+      <w:bookmarkStart w:id="24" w:name="_Toc336123797"/>
       <w:r>
         <w:t>2) Về mặt yêu cầu chức năng của chương trình</w:t>
       </w:r>
@@ -11374,7 +11466,7 @@
       <w:pPr>
         <w:pStyle w:val="mucl2"/>
       </w:pPr>
-      <w:bookmarkStart w:id="25" w:name="_Toc336121497"/>
+      <w:bookmarkStart w:id="25" w:name="_Toc336123798"/>
       <w:r>
         <w:t>2.1) Chức năng tìm kiếm phòng trống</w:t>
       </w:r>
@@ -11423,7 +11515,7 @@
       <w:pPr>
         <w:pStyle w:val="mucl2"/>
       </w:pPr>
-      <w:bookmarkStart w:id="26" w:name="_Toc336121498"/>
+      <w:bookmarkStart w:id="26" w:name="_Toc336123799"/>
       <w:r>
         <w:t>2.2) Chức năng tìm khiếm khách hàng</w:t>
       </w:r>
@@ -11457,7 +11549,7 @@
       <w:pPr>
         <w:pStyle w:val="mucl2"/>
       </w:pPr>
-      <w:bookmarkStart w:id="27" w:name="_Toc336121499"/>
+      <w:bookmarkStart w:id="27" w:name="_Toc336123800"/>
       <w:r>
         <w:t>2.3) Chức năng cập nhật thông tin về khách hàng, đơn hàng</w:t>
       </w:r>
@@ -11506,7 +11598,7 @@
       <w:pPr>
         <w:pStyle w:val="mucl2"/>
       </w:pPr>
-      <w:bookmarkStart w:id="28" w:name="_Toc336121500"/>
+      <w:bookmarkStart w:id="28" w:name="_Toc336123801"/>
       <w:r>
         <w:t>2.4) Chức điều chỉnh giá phòng, loại phòng, thông tin của phòng</w:t>
       </w:r>
@@ -11552,7 +11644,7 @@
       <w:pPr>
         <w:pStyle w:val="mucl2"/>
       </w:pPr>
-      <w:bookmarkStart w:id="29" w:name="_Toc336121501"/>
+      <w:bookmarkStart w:id="29" w:name="_Toc336123802"/>
       <w:r>
         <w:t>2.5) Chức năng quản lý người dùng và phân quền sử dụng</w:t>
       </w:r>
@@ -11598,7 +11690,7 @@
       <w:pPr>
         <w:pStyle w:val="mucl2"/>
       </w:pPr>
-      <w:bookmarkStart w:id="30" w:name="_Toc336121502"/>
+      <w:bookmarkStart w:id="30" w:name="_Toc336123803"/>
       <w:r>
         <w:lastRenderedPageBreak/>
         <w:t>2.6) Thống kê báo cáo đơn hàng, khách hàng</w:t>
@@ -11621,7 +11713,7 @@
       <w:pPr>
         <w:pStyle w:val="mucl2"/>
       </w:pPr>
-      <w:bookmarkStart w:id="31" w:name="_Toc336121503"/>
+      <w:bookmarkStart w:id="31" w:name="_Toc336123804"/>
       <w:r>
         <w:t>2.7) Chức năng báo cáo tài chính</w:t>
       </w:r>
@@ -11643,7 +11735,7 @@
       <w:pPr>
         <w:pStyle w:val="mucl2"/>
       </w:pPr>
-      <w:bookmarkStart w:id="32" w:name="_Toc336121504"/>
+      <w:bookmarkStart w:id="32" w:name="_Toc336123805"/>
       <w:r>
         <w:t>2.8) Cập nhật thông tin và sửa đổi giá các dịch vụ đi kèm</w:t>
       </w:r>
@@ -11665,7 +11757,7 @@
       <w:pPr>
         <w:pStyle w:val="mucl2"/>
       </w:pPr>
-      <w:bookmarkStart w:id="33" w:name="_Toc336121505"/>
+      <w:bookmarkStart w:id="33" w:name="_Toc336123806"/>
       <w:r>
         <w:t>2.9) Tìm kiếm đơn hàng</w:t>
       </w:r>
@@ -11711,7 +11803,7 @@
       <w:pPr>
         <w:pStyle w:val="mucl2"/>
       </w:pPr>
-      <w:bookmarkStart w:id="34" w:name="_Toc336121506"/>
+      <w:bookmarkStart w:id="34" w:name="_Toc336123807"/>
       <w:r>
         <w:t>2.10) Sao lưu, phục hồi dữ liệu</w:t>
       </w:r>
@@ -11758,7 +11850,7 @@
       <w:pPr>
         <w:pStyle w:val="CHUONG"/>
       </w:pPr>
-      <w:bookmarkStart w:id="35" w:name="_Toc336121507"/>
+      <w:bookmarkStart w:id="35" w:name="_Toc336123808"/>
       <w:r>
         <w:lastRenderedPageBreak/>
         <w:t xml:space="preserve">CHƯƠNG IV: PHÂN TÍCH </w:t>
@@ -11772,7 +11864,7 @@
       <w:pPr>
         <w:pStyle w:val="mucl1"/>
       </w:pPr>
-      <w:bookmarkStart w:id="36" w:name="_Toc336121508"/>
+      <w:bookmarkStart w:id="36" w:name="_Toc336123809"/>
       <w:r>
         <w:t>1</w:t>
       </w:r>
@@ -11907,7 +11999,7 @@
       <w:pPr>
         <w:pStyle w:val="mucl1"/>
       </w:pPr>
-      <w:bookmarkStart w:id="37" w:name="_Toc336121509"/>
+      <w:bookmarkStart w:id="37" w:name="_Toc336123810"/>
       <w:r>
         <w:t>2</w:t>
       </w:r>
@@ -11921,7 +12013,16 @@
         <w:t xml:space="preserve"> </w:t>
       </w:r>
       <w:r>
-        <w:t>Sơ đồ luồng giữ liệ</w:t>
+        <w:t xml:space="preserve">Sơ đồ luồng </w:t>
+      </w:r>
+      <w:r>
+        <w:rPr>
+          <w:lang w:val="vi-VN"/>
+        </w:rPr>
+        <w:t>dữ</w:t>
+      </w:r>
+      <w:r>
+        <w:t xml:space="preserve"> liệ</w:t>
       </w:r>
       <w:r>
         <w:t>u</w:t>
@@ -11932,7 +12033,7 @@
       <w:pPr>
         <w:pStyle w:val="mucl2"/>
       </w:pPr>
-      <w:bookmarkStart w:id="38" w:name="_Toc336121510"/>
+      <w:bookmarkStart w:id="38" w:name="_Toc336123811"/>
       <w:r>
         <w:t>2.1</w:t>
       </w:r>
@@ -11949,7 +12050,22 @@
         <w:t xml:space="preserve"> </w:t>
       </w:r>
       <w:r>
-        <w:t>mức ngữ cảnh</w:t>
+        <w:rPr>
+          <w:lang w:val="vi-VN"/>
+        </w:rPr>
+        <w:t xml:space="preserve">luồng </w:t>
+      </w:r>
+      <w:r>
+        <w:t>mức ng</w:t>
+      </w:r>
+      <w:r>
+        <w:rPr>
+          <w:lang w:val="vi-VN"/>
+        </w:rPr>
+        <w:t>h</w:t>
+      </w:r>
+      <w:r>
+        <w:t>ữ cảnh</w:t>
       </w:r>
       <w:bookmarkEnd w:id="38"/>
     </w:p>
@@ -12056,7 +12172,7 @@
       <w:pPr>
         <w:pStyle w:val="mucl2"/>
       </w:pPr>
-      <w:bookmarkStart w:id="39" w:name="_Toc336121511"/>
+      <w:bookmarkStart w:id="39" w:name="_Toc336123812"/>
       <w:r>
         <w:t>2</w:t>
       </w:r>
@@ -12221,7 +12337,7 @@
       <w:pPr>
         <w:pStyle w:val="mucl2"/>
       </w:pPr>
-      <w:bookmarkStart w:id="40" w:name="_Toc336121512"/>
+      <w:bookmarkStart w:id="40" w:name="_Toc336123813"/>
       <w:r>
         <w:t>2.3</w:t>
       </w:r>
@@ -12758,7 +12874,7 @@
       <w:pPr>
         <w:pStyle w:val="mucl1"/>
       </w:pPr>
-      <w:bookmarkStart w:id="41" w:name="_Toc336121513"/>
+      <w:bookmarkStart w:id="41" w:name="_Toc336123814"/>
       <w:r>
         <w:t>3</w:t>
       </w:r>
@@ -12777,7 +12893,7 @@
       <w:pPr>
         <w:pStyle w:val="mucl2"/>
       </w:pPr>
-      <w:bookmarkStart w:id="42" w:name="_Toc336121514"/>
+      <w:bookmarkStart w:id="42" w:name="_Toc336123815"/>
       <w:r>
         <w:t>3.1</w:t>
       </w:r>
@@ -14023,7 +14139,7 @@
       <w:pPr>
         <w:pStyle w:val="mucl2"/>
       </w:pPr>
-      <w:bookmarkStart w:id="43" w:name="_Toc336121515"/>
+      <w:bookmarkStart w:id="43" w:name="_Toc336123816"/>
       <w:r>
         <w:t>3.2</w:t>
       </w:r>
@@ -15007,7 +15123,7 @@
       <w:pPr>
         <w:pStyle w:val="mucl2"/>
       </w:pPr>
-      <w:bookmarkStart w:id="44" w:name="_Toc336121516"/>
+      <w:bookmarkStart w:id="44" w:name="_Toc336123817"/>
       <w:r>
         <w:t>3.2</w:t>
       </w:r>
@@ -15715,7 +15831,7 @@
       <w:pPr>
         <w:pStyle w:val="mucl2"/>
       </w:pPr>
-      <w:bookmarkStart w:id="45" w:name="_Toc336121517"/>
+      <w:bookmarkStart w:id="45" w:name="_Toc336123818"/>
       <w:r>
         <w:t>3.3</w:t>
       </w:r>
@@ -16489,7 +16605,7 @@
       <w:pPr>
         <w:pStyle w:val="mucl2"/>
       </w:pPr>
-      <w:bookmarkStart w:id="46" w:name="_Toc336121518"/>
+      <w:bookmarkStart w:id="46" w:name="_Toc336123819"/>
       <w:r>
         <w:t>3.4</w:t>
       </w:r>
@@ -17222,7 +17338,7 @@
       <w:pPr>
         <w:pStyle w:val="mucl2"/>
       </w:pPr>
-      <w:bookmarkStart w:id="47" w:name="_Toc336121519"/>
+      <w:bookmarkStart w:id="47" w:name="_Toc336123820"/>
       <w:r>
         <w:t>3.4</w:t>
       </w:r>
@@ -18008,7 +18124,7 @@
       <w:pPr>
         <w:pStyle w:val="mucl2"/>
       </w:pPr>
-      <w:bookmarkStart w:id="48" w:name="_Toc336121520"/>
+      <w:bookmarkStart w:id="48" w:name="_Toc336123821"/>
       <w:r>
         <w:t>3.5</w:t>
       </w:r>
@@ -18982,7 +19098,7 @@
       <w:pPr>
         <w:pStyle w:val="mucl2"/>
       </w:pPr>
-      <w:bookmarkStart w:id="49" w:name="_Toc336121521"/>
+      <w:bookmarkStart w:id="49" w:name="_Toc336123822"/>
       <w:r>
         <w:t>3.6</w:t>
       </w:r>
@@ -20004,7 +20120,7 @@
       <w:pPr>
         <w:pStyle w:val="mucl2"/>
       </w:pPr>
-      <w:bookmarkStart w:id="50" w:name="_Toc336121522"/>
+      <w:bookmarkStart w:id="50" w:name="_Toc336123823"/>
       <w:r>
         <w:t>3.6</w:t>
       </w:r>
@@ -20666,7 +20782,7 @@
       <w:pPr>
         <w:pStyle w:val="mucl2"/>
       </w:pPr>
-      <w:bookmarkStart w:id="51" w:name="_Toc336121523"/>
+      <w:bookmarkStart w:id="51" w:name="_Toc336123824"/>
       <w:r>
         <w:t>3.7</w:t>
       </w:r>
@@ -21274,98 +21390,86 @@
     <w:p>
       <w:pPr>
         <w:pStyle w:val="noidung"/>
-      </w:pPr>
+        <w:rPr>
+          <w:lang w:val="vi-VN"/>
+        </w:rPr>
+      </w:pPr>
+    </w:p>
+    <w:p>
+      <w:pPr>
+        <w:pStyle w:val="mucl1"/>
+        <w:rPr>
+          <w:lang w:val="vi-VN"/>
+        </w:rPr>
+      </w:pPr>
+      <w:bookmarkStart w:id="52" w:name="_Toc336123825"/>
+      <w:r>
+        <w:rPr>
+          <w:lang w:val="vi-VN"/>
+        </w:rPr>
+        <w:t>4) Phân tích thực thể</w:t>
+      </w:r>
+      <w:bookmarkEnd w:id="52"/>
     </w:p>
     <w:p>
       <w:pPr>
         <w:pStyle w:val="noidung"/>
-      </w:pPr>
-    </w:p>
-    <w:p>
-      <w:pPr>
-        <w:pStyle w:val="CHUONG"/>
-      </w:pPr>
-      <w:bookmarkStart w:id="52" w:name="_Toc336121524"/>
-      <w:r>
-        <w:t>CHƯƠNG V: THIẾT KẾ HỆ THỐNG</w:t>
-      </w:r>
-      <w:bookmarkEnd w:id="52"/>
-    </w:p>
-    <w:p>
-      <w:pPr>
-        <w:pStyle w:val="mucl1"/>
-      </w:pPr>
-      <w:bookmarkStart w:id="53" w:name="_Toc336121525"/>
-      <w:r>
-        <w:t>1</w:t>
-      </w:r>
-      <w:r>
         <w:rPr>
           <w:lang w:val="vi-VN"/>
         </w:rPr>
-        <w:t>)</w:t>
-      </w:r>
-      <w:r>
-        <w:t xml:space="preserve"> Thực </w:t>
-      </w:r>
-      <w:r>
-        <w:t>thể</w:t>
+      </w:pPr>
+      <w:r>
+        <w:t>Từ việc phân tích chức năng và chức năng chi tiết ta có thể xây dựng được thiết kế chi tiết các thực thể dưới đây</w:t>
+      </w:r>
+      <w:r>
+        <w:rPr>
+          <w:lang w:val="vi-VN"/>
+        </w:rPr>
+        <w:t>:</w:t>
+      </w:r>
+    </w:p>
+    <w:p>
+      <w:pPr>
+        <w:pStyle w:val="mucl2"/>
+      </w:pPr>
+      <w:bookmarkStart w:id="53" w:name="_Toc336123826"/>
+      <w:r>
+        <w:rPr>
+          <w:lang w:val="vi-VN"/>
+        </w:rPr>
+        <w:t>4</w:t>
+      </w:r>
+      <w:r>
+        <w:t>.1</w:t>
+      </w:r>
+      <w:r>
+        <w:rPr>
+          <w:lang w:val="vi-VN"/>
+        </w:rPr>
+        <w:t xml:space="preserve">) </w:t>
+      </w:r>
+      <w:r>
+        <w:t xml:space="preserve"> Thực thể </w:t>
+      </w:r>
+      <w:r>
+        <w:rPr>
+          <w:lang w:val="vi-VN"/>
+        </w:rPr>
+        <w:t>“</w:t>
+      </w:r>
+      <w:r>
+        <w:t>Phòng</w:t>
+      </w:r>
+      <w:r>
+        <w:rPr>
+          <w:lang w:val="vi-VN"/>
+        </w:rPr>
+        <w:t>”</w:t>
+      </w:r>
+      <w:r>
+        <w:t xml:space="preserve"> ( room )</w:t>
       </w:r>
       <w:bookmarkEnd w:id="53"/>
-    </w:p>
-    <w:p>
-      <w:pPr>
-        <w:pStyle w:val="noidung"/>
-        <w:rPr>
-          <w:lang w:val="vi-VN"/>
-        </w:rPr>
-      </w:pPr>
-      <w:r>
-        <w:t>Từ việc phân tích chức năng và chức năng chi tiết ta có thể xây dựng được thiết kế chi tiết các thực thể dưới đây</w:t>
-      </w:r>
-      <w:r>
-        <w:rPr>
-          <w:lang w:val="vi-VN"/>
-        </w:rPr>
-        <w:t>:</w:t>
-      </w:r>
-    </w:p>
-    <w:p>
-      <w:pPr>
-        <w:pStyle w:val="mucl2"/>
-      </w:pPr>
-      <w:bookmarkStart w:id="54" w:name="_Toc336121526"/>
-      <w:r>
-        <w:t>1.1</w:t>
-      </w:r>
-      <w:r>
-        <w:rPr>
-          <w:lang w:val="vi-VN"/>
-        </w:rPr>
-        <w:t xml:space="preserve">) </w:t>
-      </w:r>
-      <w:r>
-        <w:t xml:space="preserve"> Thực thể </w:t>
-      </w:r>
-      <w:r>
-        <w:rPr>
-          <w:lang w:val="vi-VN"/>
-        </w:rPr>
-        <w:t>“</w:t>
-      </w:r>
-      <w:r>
-        <w:t>Phòng</w:t>
-      </w:r>
-      <w:r>
-        <w:rPr>
-          <w:lang w:val="vi-VN"/>
-        </w:rPr>
-        <w:t>”</w:t>
-      </w:r>
-      <w:r>
-        <w:t xml:space="preserve"> ( room )</w:t>
-      </w:r>
-      <w:bookmarkEnd w:id="54"/>
     </w:p>
     <w:tbl>
       <w:tblPr>
@@ -21417,10 +21521,7 @@
               <w:pStyle w:val="noidung"/>
             </w:pPr>
             <w:r>
-              <w:t xml:space="preserve">+ </w:t>
-            </w:r>
-            <w:r>
-              <w:t xml:space="preserve">Số </w:t>
+              <w:t xml:space="preserve">+ Số </w:t>
             </w:r>
             <w:r>
               <w:rPr>
@@ -21429,41 +21530,23 @@
               <w:t>p</w:t>
             </w:r>
             <w:r>
-              <w:t>hòng</w:t>
-            </w:r>
-            <w:r>
-              <w:t xml:space="preserve"> </w:t>
-            </w:r>
-          </w:p>
-          <w:p>
-            <w:pPr>
-              <w:pStyle w:val="noidung"/>
-            </w:pPr>
-            <w:r>
-              <w:t xml:space="preserve">+ </w:t>
-            </w:r>
-            <w:r>
-              <w:t>T</w:t>
-            </w:r>
-            <w:r>
-              <w:t>hông tin về tầ</w:t>
-            </w:r>
-            <w:r>
-              <w:t>ng</w:t>
-            </w:r>
-          </w:p>
-          <w:p>
-            <w:pPr>
-              <w:pStyle w:val="noidung"/>
-            </w:pPr>
-            <w:r>
-              <w:t xml:space="preserve">+ </w:t>
-            </w:r>
-            <w:r>
-              <w:t>L</w:t>
-            </w:r>
-            <w:r>
-              <w:t>oại phòng: đơn, đôi, bình dân, cao cấp</w:t>
+              <w:t xml:space="preserve">hòng </w:t>
+            </w:r>
+          </w:p>
+          <w:p>
+            <w:pPr>
+              <w:pStyle w:val="noidung"/>
+            </w:pPr>
+            <w:r>
+              <w:t>+ Thông tin về tầng</w:t>
+            </w:r>
+          </w:p>
+          <w:p>
+            <w:pPr>
+              <w:pStyle w:val="noidung"/>
+            </w:pPr>
+            <w:r>
+              <w:t>+ Loại phòng: đơn, đôi, bình dân, cao cấp</w:t>
             </w:r>
           </w:p>
           <w:p>
@@ -21495,14 +21578,20 @@
       <w:pPr>
         <w:pStyle w:val="mucl2"/>
       </w:pPr>
-      <w:bookmarkStart w:id="55" w:name="_Toc336121527"/>
-      <w:r>
-        <w:t>1.2</w:t>
-      </w:r>
+      <w:bookmarkStart w:id="54" w:name="_Toc336123827"/>
       <w:r>
         <w:rPr>
           <w:lang w:val="vi-VN"/>
         </w:rPr>
+        <w:t>4</w:t>
+      </w:r>
+      <w:r>
+        <w:t>.2</w:t>
+      </w:r>
+      <w:r>
+        <w:rPr>
+          <w:lang w:val="vi-VN"/>
+        </w:rPr>
         <w:t>)</w:t>
       </w:r>
       <w:r>
@@ -21526,7 +21615,7 @@
       <w:r>
         <w:t xml:space="preserve"> (order)</w:t>
       </w:r>
-      <w:bookmarkEnd w:id="55"/>
+      <w:bookmarkEnd w:id="54"/>
     </w:p>
     <w:tbl>
       <w:tblPr>
@@ -21597,57 +21686,59 @@
                 <w:szCs w:val="22"/>
               </w:rPr>
               <w:lastRenderedPageBreak/>
-              <w:t xml:space="preserve">+ </w:t>
-            </w:r>
-            <w:r>
+              <w:t>+ Người đại điện đặt phòng</w:t>
+            </w:r>
+          </w:p>
+          <w:p>
+            <w:pPr>
+              <w:pStyle w:val="noidung"/>
               <w:rPr>
                 <w:rFonts w:ascii="Helvetica" w:hAnsi="Helvetica" w:cs="Helvetica"/>
                 <w:color w:val="000000"/>
                 <w:sz w:val="22"/>
                 <w:szCs w:val="22"/>
               </w:rPr>
-              <w:t>Người đại điện đặt phòng</w:t>
-            </w:r>
-          </w:p>
-          <w:p>
-            <w:pPr>
-              <w:pStyle w:val="noidung"/>
+            </w:pPr>
+            <w:r>
               <w:rPr>
                 <w:rFonts w:ascii="Helvetica" w:hAnsi="Helvetica" w:cs="Helvetica"/>
                 <w:color w:val="000000"/>
                 <w:sz w:val="22"/>
                 <w:szCs w:val="22"/>
               </w:rPr>
-            </w:pPr>
-            <w:r>
+              <w:t>+ Loại đặt : cá nhân - nhóm</w:t>
+            </w:r>
+          </w:p>
+          <w:p>
+            <w:pPr>
+              <w:pStyle w:val="noidung"/>
               <w:rPr>
                 <w:rFonts w:ascii="Helvetica" w:hAnsi="Helvetica" w:cs="Helvetica"/>
                 <w:color w:val="000000"/>
                 <w:sz w:val="22"/>
                 <w:szCs w:val="22"/>
               </w:rPr>
-              <w:t>+ Loại đặt : cá nhân - nhóm</w:t>
-            </w:r>
-          </w:p>
-          <w:p>
-            <w:pPr>
-              <w:pStyle w:val="noidung"/>
+            </w:pPr>
+            <w:r>
               <w:rPr>
                 <w:rFonts w:ascii="Helvetica" w:hAnsi="Helvetica" w:cs="Helvetica"/>
                 <w:color w:val="000000"/>
                 <w:sz w:val="22"/>
                 <w:szCs w:val="22"/>
               </w:rPr>
-            </w:pPr>
-            <w:r>
+              <w:t>+ Loại phòng khách chọn</w:t>
+            </w:r>
+          </w:p>
+          <w:p>
+            <w:pPr>
+              <w:pStyle w:val="noidung"/>
               <w:rPr>
                 <w:rFonts w:ascii="Helvetica" w:hAnsi="Helvetica" w:cs="Helvetica"/>
                 <w:color w:val="000000"/>
                 <w:sz w:val="22"/>
                 <w:szCs w:val="22"/>
               </w:rPr>
-              <w:t xml:space="preserve">+ </w:t>
-            </w:r>
+            </w:pPr>
             <w:r>
               <w:rPr>
                 <w:rFonts w:ascii="Helvetica" w:hAnsi="Helvetica" w:cs="Helvetica"/>
@@ -21655,7 +21746,7 @@
                 <w:sz w:val="22"/>
                 <w:szCs w:val="22"/>
               </w:rPr>
-              <w:t>Loại phòng khách chọn</w:t>
+              <w:t xml:space="preserve">+ Lượng người ở </w:t>
             </w:r>
           </w:p>
           <w:p>
@@ -21675,65 +21766,27 @@
                 <w:sz w:val="22"/>
                 <w:szCs w:val="22"/>
               </w:rPr>
-              <w:t xml:space="preserve">+ </w:t>
-            </w:r>
-            <w:r>
+              <w:t xml:space="preserve">+ Lượng phòng đặt </w:t>
+            </w:r>
+          </w:p>
+          <w:p>
+            <w:pPr>
+              <w:pStyle w:val="noidung"/>
               <w:rPr>
                 <w:rFonts w:ascii="Helvetica" w:hAnsi="Helvetica" w:cs="Helvetica"/>
                 <w:color w:val="000000"/>
                 <w:sz w:val="22"/>
                 <w:szCs w:val="22"/>
               </w:rPr>
-              <w:t xml:space="preserve">Lượng người ở </w:t>
-            </w:r>
-          </w:p>
-          <w:p>
-            <w:pPr>
-              <w:pStyle w:val="noidung"/>
+            </w:pPr>
+            <w:r>
               <w:rPr>
                 <w:rFonts w:ascii="Helvetica" w:hAnsi="Helvetica" w:cs="Helvetica"/>
                 <w:color w:val="000000"/>
                 <w:sz w:val="22"/>
                 <w:szCs w:val="22"/>
               </w:rPr>
-            </w:pPr>
-            <w:r>
-              <w:rPr>
-                <w:rFonts w:ascii="Helvetica" w:hAnsi="Helvetica" w:cs="Helvetica"/>
-                <w:color w:val="000000"/>
-                <w:sz w:val="22"/>
-                <w:szCs w:val="22"/>
-              </w:rPr>
-              <w:t xml:space="preserve">+ Lượng phòng đặt </w:t>
-            </w:r>
-          </w:p>
-          <w:p>
-            <w:pPr>
-              <w:pStyle w:val="noidung"/>
-              <w:rPr>
-                <w:rFonts w:ascii="Helvetica" w:hAnsi="Helvetica" w:cs="Helvetica"/>
-                <w:color w:val="000000"/>
-                <w:sz w:val="22"/>
-                <w:szCs w:val="22"/>
-              </w:rPr>
-            </w:pPr>
-            <w:r>
-              <w:rPr>
-                <w:rFonts w:ascii="Helvetica" w:hAnsi="Helvetica" w:cs="Helvetica"/>
-                <w:color w:val="000000"/>
-                <w:sz w:val="22"/>
-                <w:szCs w:val="22"/>
-              </w:rPr>
-              <w:t xml:space="preserve">+ </w:t>
-            </w:r>
-            <w:r>
-              <w:rPr>
-                <w:rFonts w:ascii="Helvetica" w:hAnsi="Helvetica" w:cs="Helvetica"/>
-                <w:color w:val="000000"/>
-                <w:sz w:val="22"/>
-                <w:szCs w:val="22"/>
-              </w:rPr>
-              <w:t xml:space="preserve">Ngày đặt </w:t>
+              <w:t xml:space="preserve">+ Ngày đặt </w:t>
             </w:r>
             <w:r>
               <w:rPr>
@@ -21772,37 +21825,39 @@
                 <w:sz w:val="22"/>
                 <w:szCs w:val="22"/>
               </w:rPr>
-              <w:t xml:space="preserve">+ </w:t>
-            </w:r>
-            <w:r>
+              <w:t>+ Ngày đến ở</w:t>
+            </w:r>
+          </w:p>
+          <w:p>
+            <w:pPr>
+              <w:pStyle w:val="noidung"/>
               <w:rPr>
                 <w:rFonts w:ascii="Helvetica" w:hAnsi="Helvetica" w:cs="Helvetica"/>
                 <w:color w:val="000000"/>
                 <w:sz w:val="22"/>
                 <w:szCs w:val="22"/>
               </w:rPr>
-              <w:t>Ngày đến ở</w:t>
-            </w:r>
-          </w:p>
-          <w:p>
-            <w:pPr>
-              <w:pStyle w:val="noidung"/>
+            </w:pPr>
+            <w:r>
               <w:rPr>
                 <w:rFonts w:ascii="Helvetica" w:hAnsi="Helvetica" w:cs="Helvetica"/>
                 <w:color w:val="000000"/>
                 <w:sz w:val="22"/>
                 <w:szCs w:val="22"/>
               </w:rPr>
-            </w:pPr>
-            <w:r>
+              <w:t>+ Ngày trả phòng</w:t>
+            </w:r>
+          </w:p>
+          <w:p>
+            <w:pPr>
+              <w:pStyle w:val="noidung"/>
               <w:rPr>
                 <w:rFonts w:ascii="Helvetica" w:hAnsi="Helvetica" w:cs="Helvetica"/>
                 <w:color w:val="000000"/>
                 <w:sz w:val="22"/>
                 <w:szCs w:val="22"/>
               </w:rPr>
-              <w:t xml:space="preserve">+ </w:t>
-            </w:r>
+            </w:pPr>
             <w:r>
               <w:rPr>
                 <w:rFonts w:ascii="Helvetica" w:hAnsi="Helvetica" w:cs="Helvetica"/>
@@ -21810,7 +21865,7 @@
                 <w:sz w:val="22"/>
                 <w:szCs w:val="22"/>
               </w:rPr>
-              <w:t>Ngày trả phòng</w:t>
+              <w:t>+ Tiền đặt cọc</w:t>
             </w:r>
           </w:p>
           <w:p>
@@ -21830,74 +21885,27 @@
                 <w:sz w:val="22"/>
                 <w:szCs w:val="22"/>
               </w:rPr>
-              <w:t xml:space="preserve">+ </w:t>
-            </w:r>
-            <w:r>
+              <w:t>+ Các dịch vụ sử dụng kèm theo</w:t>
+            </w:r>
+          </w:p>
+          <w:p>
+            <w:pPr>
+              <w:pStyle w:val="noidung"/>
               <w:rPr>
                 <w:rFonts w:ascii="Helvetica" w:hAnsi="Helvetica" w:cs="Helvetica"/>
                 <w:color w:val="000000"/>
                 <w:sz w:val="22"/>
                 <w:szCs w:val="22"/>
               </w:rPr>
-              <w:t>Tiền đặt cọc</w:t>
-            </w:r>
-          </w:p>
-          <w:p>
-            <w:pPr>
-              <w:pStyle w:val="noidung"/>
+            </w:pPr>
+            <w:r>
               <w:rPr>
                 <w:rFonts w:ascii="Helvetica" w:hAnsi="Helvetica" w:cs="Helvetica"/>
                 <w:color w:val="000000"/>
                 <w:sz w:val="22"/>
                 <w:szCs w:val="22"/>
               </w:rPr>
-            </w:pPr>
-            <w:r>
-              <w:rPr>
-                <w:rFonts w:ascii="Helvetica" w:hAnsi="Helvetica" w:cs="Helvetica"/>
-                <w:color w:val="000000"/>
-                <w:sz w:val="22"/>
-                <w:szCs w:val="22"/>
-              </w:rPr>
-              <w:t xml:space="preserve">+ </w:t>
-            </w:r>
-            <w:r>
-              <w:rPr>
-                <w:rFonts w:ascii="Helvetica" w:hAnsi="Helvetica" w:cs="Helvetica"/>
-                <w:color w:val="000000"/>
-                <w:sz w:val="22"/>
-                <w:szCs w:val="22"/>
-              </w:rPr>
-              <w:t>Các dịch vụ sử dụng kèm theo</w:t>
-            </w:r>
-          </w:p>
-          <w:p>
-            <w:pPr>
-              <w:pStyle w:val="noidung"/>
-              <w:rPr>
-                <w:rFonts w:ascii="Helvetica" w:hAnsi="Helvetica" w:cs="Helvetica"/>
-                <w:color w:val="000000"/>
-                <w:sz w:val="22"/>
-                <w:szCs w:val="22"/>
-              </w:rPr>
-            </w:pPr>
-            <w:r>
-              <w:rPr>
-                <w:rFonts w:ascii="Helvetica" w:hAnsi="Helvetica" w:cs="Helvetica"/>
-                <w:color w:val="000000"/>
-                <w:sz w:val="22"/>
-                <w:szCs w:val="22"/>
-              </w:rPr>
-              <w:t xml:space="preserve">+ </w:t>
-            </w:r>
-            <w:r>
-              <w:rPr>
-                <w:rFonts w:ascii="Helvetica" w:hAnsi="Helvetica" w:cs="Helvetica"/>
-                <w:color w:val="000000"/>
-                <w:sz w:val="22"/>
-                <w:szCs w:val="22"/>
-              </w:rPr>
-              <w:t>Thông tin về khuyến mại giảm giá</w:t>
+              <w:t>+ Thông tin về khuyến mại giảm giá</w:t>
             </w:r>
           </w:p>
           <w:p>
@@ -21917,23 +21925,26 @@
       <w:pPr>
         <w:pStyle w:val="mucl2"/>
       </w:pPr>
-      <w:bookmarkStart w:id="56" w:name="_Toc336121528"/>
-      <w:r>
-        <w:t>1.3</w:t>
-      </w:r>
+      <w:bookmarkStart w:id="55" w:name="_Toc336123828"/>
       <w:r>
         <w:rPr>
           <w:lang w:val="vi-VN"/>
         </w:rPr>
+        <w:t>4</w:t>
+      </w:r>
+      <w:r>
+        <w:t>.3</w:t>
+      </w:r>
+      <w:r>
+        <w:rPr>
+          <w:lang w:val="vi-VN"/>
+        </w:rPr>
         <w:t>)</w:t>
       </w:r>
       <w:r>
-        <w:t xml:space="preserve"> </w:t>
-      </w:r>
-      <w:r>
-        <w:t>Thực thể “Khách hàng“ (Customers)</w:t>
-      </w:r>
-      <w:bookmarkEnd w:id="56"/>
+        <w:t xml:space="preserve"> Thực thể “Khách hàng“ (Customers)</w:t>
+      </w:r>
+      <w:bookmarkEnd w:id="55"/>
     </w:p>
     <w:tbl>
       <w:tblPr>
@@ -22030,37 +22041,39 @@
                 <w:sz w:val="22"/>
                 <w:szCs w:val="22"/>
               </w:rPr>
-              <w:t xml:space="preserve">+ </w:t>
-            </w:r>
-            <w:r>
+              <w:t>+ Quốc tịch</w:t>
+            </w:r>
+          </w:p>
+          <w:p>
+            <w:pPr>
+              <w:pStyle w:val="noidung"/>
               <w:rPr>
                 <w:rFonts w:ascii="Helvetica" w:hAnsi="Helvetica" w:cs="Helvetica"/>
                 <w:color w:val="000000"/>
                 <w:sz w:val="22"/>
                 <w:szCs w:val="22"/>
               </w:rPr>
-              <w:t>Quốc tịch</w:t>
-            </w:r>
-          </w:p>
-          <w:p>
-            <w:pPr>
-              <w:pStyle w:val="noidung"/>
+            </w:pPr>
+            <w:r>
               <w:rPr>
                 <w:rFonts w:ascii="Helvetica" w:hAnsi="Helvetica" w:cs="Helvetica"/>
                 <w:color w:val="000000"/>
                 <w:sz w:val="22"/>
                 <w:szCs w:val="22"/>
               </w:rPr>
-            </w:pPr>
-            <w:r>
+              <w:t>+ Giới tính</w:t>
+            </w:r>
+          </w:p>
+          <w:p>
+            <w:pPr>
+              <w:pStyle w:val="noidung"/>
               <w:rPr>
                 <w:rFonts w:ascii="Helvetica" w:hAnsi="Helvetica" w:cs="Helvetica"/>
                 <w:color w:val="000000"/>
                 <w:sz w:val="22"/>
                 <w:szCs w:val="22"/>
               </w:rPr>
-              <w:t xml:space="preserve">+ </w:t>
-            </w:r>
+            </w:pPr>
             <w:r>
               <w:rPr>
                 <w:rFonts w:ascii="Helvetica" w:hAnsi="Helvetica" w:cs="Helvetica"/>
@@ -22068,7 +22081,7 @@
                 <w:sz w:val="22"/>
                 <w:szCs w:val="22"/>
               </w:rPr>
-              <w:t>Giới tính</w:t>
+              <w:t>+ Tuổi </w:t>
             </w:r>
           </w:p>
           <w:p>
@@ -22088,54 +22101,7 @@
                 <w:sz w:val="22"/>
                 <w:szCs w:val="22"/>
               </w:rPr>
-              <w:t xml:space="preserve">+ </w:t>
-            </w:r>
-            <w:r>
-              <w:rPr>
-                <w:rFonts w:ascii="Helvetica" w:hAnsi="Helvetica" w:cs="Helvetica"/>
-                <w:color w:val="000000"/>
-                <w:sz w:val="22"/>
-                <w:szCs w:val="22"/>
-              </w:rPr>
-              <w:t>Tuổi</w:t>
-            </w:r>
-            <w:r>
-              <w:rPr>
-                <w:rFonts w:ascii="Helvetica" w:hAnsi="Helvetica" w:cs="Helvetica"/>
-                <w:color w:val="000000"/>
-                <w:sz w:val="22"/>
-                <w:szCs w:val="22"/>
-              </w:rPr>
-              <w:t> </w:t>
-            </w:r>
-          </w:p>
-          <w:p>
-            <w:pPr>
-              <w:pStyle w:val="noidung"/>
-              <w:rPr>
-                <w:rFonts w:ascii="Helvetica" w:hAnsi="Helvetica" w:cs="Helvetica"/>
-                <w:color w:val="000000"/>
-                <w:sz w:val="22"/>
-                <w:szCs w:val="22"/>
-              </w:rPr>
-            </w:pPr>
-            <w:r>
-              <w:rPr>
-                <w:rFonts w:ascii="Helvetica" w:hAnsi="Helvetica" w:cs="Helvetica"/>
-                <w:color w:val="000000"/>
-                <w:sz w:val="22"/>
-                <w:szCs w:val="22"/>
-              </w:rPr>
-              <w:t xml:space="preserve">+ </w:t>
-            </w:r>
-            <w:r>
-              <w:rPr>
-                <w:rFonts w:ascii="Helvetica" w:hAnsi="Helvetica" w:cs="Helvetica"/>
-                <w:color w:val="000000"/>
-                <w:sz w:val="22"/>
-                <w:szCs w:val="22"/>
-              </w:rPr>
-              <w:t>Số CMT</w:t>
+              <w:t>+ Số CMT</w:t>
             </w:r>
           </w:p>
           <w:p>
@@ -22277,10 +22243,16 @@
       <w:pPr>
         <w:pStyle w:val="mucl2"/>
       </w:pPr>
-      <w:bookmarkStart w:id="57" w:name="_Toc336121529"/>
-      <w:r>
+      <w:bookmarkStart w:id="56" w:name="_Toc336123829"/>
+      <w:r>
+        <w:rPr>
+          <w:lang w:val="vi-VN"/>
+        </w:rPr>
         <w:lastRenderedPageBreak/>
-        <w:t>1.4</w:t>
+        <w:t>4</w:t>
+      </w:r>
+      <w:r>
+        <w:t>.4</w:t>
       </w:r>
       <w:r>
         <w:rPr>
@@ -22300,7 +22272,7 @@
       <w:r>
         <w:t>Dịch vụ” (services)</w:t>
       </w:r>
-      <w:bookmarkEnd w:id="57"/>
+      <w:bookmarkEnd w:id="56"/>
     </w:p>
     <w:tbl>
       <w:tblPr>
@@ -22364,16 +22336,7 @@
                 <w:sz w:val="22"/>
                 <w:szCs w:val="22"/>
               </w:rPr>
-              <w:t xml:space="preserve">+ </w:t>
-            </w:r>
-            <w:r>
-              <w:rPr>
-                <w:rFonts w:ascii="Helvetica" w:hAnsi="Helvetica" w:cs="Helvetica"/>
-                <w:color w:val="000000"/>
-                <w:sz w:val="22"/>
-                <w:szCs w:val="22"/>
-              </w:rPr>
-              <w:t xml:space="preserve">Tên dịch vụ sử dụng: </w:t>
+              <w:t xml:space="preserve">+ Tên dịch vụ sử dụng: </w:t>
             </w:r>
             <w:r>
               <w:rPr>
@@ -22469,65 +22432,47 @@
                 <w:sz w:val="22"/>
                 <w:szCs w:val="22"/>
               </w:rPr>
-              <w:t xml:space="preserve">+ </w:t>
-            </w:r>
-            <w:r>
+              <w:t>+ Giá thành của dịc vụ</w:t>
+            </w:r>
+          </w:p>
+          <w:p>
+            <w:pPr>
+              <w:pStyle w:val="noidung"/>
               <w:rPr>
                 <w:rFonts w:ascii="Helvetica" w:hAnsi="Helvetica" w:cs="Helvetica"/>
                 <w:color w:val="000000"/>
                 <w:sz w:val="22"/>
                 <w:szCs w:val="22"/>
               </w:rPr>
-              <w:t>Giá thành của dịc vụ</w:t>
-            </w:r>
-          </w:p>
-          <w:p>
-            <w:pPr>
-              <w:pStyle w:val="noidung"/>
+            </w:pPr>
+            <w:r>
               <w:rPr>
                 <w:rFonts w:ascii="Helvetica" w:hAnsi="Helvetica" w:cs="Helvetica"/>
                 <w:color w:val="000000"/>
                 <w:sz w:val="22"/>
                 <w:szCs w:val="22"/>
               </w:rPr>
-            </w:pPr>
-            <w:r>
+              <w:t xml:space="preserve">+ Loại dịch vụ </w:t>
+            </w:r>
+          </w:p>
+          <w:p>
+            <w:pPr>
+              <w:pStyle w:val="noidung"/>
               <w:rPr>
                 <w:rFonts w:ascii="Helvetica" w:hAnsi="Helvetica" w:cs="Helvetica"/>
                 <w:color w:val="000000"/>
                 <w:sz w:val="22"/>
                 <w:szCs w:val="22"/>
               </w:rPr>
-              <w:t xml:space="preserve">+ Loại dịch vụ </w:t>
-            </w:r>
-          </w:p>
-          <w:p>
-            <w:pPr>
-              <w:pStyle w:val="noidung"/>
+            </w:pPr>
+            <w:r>
               <w:rPr>
                 <w:rFonts w:ascii="Helvetica" w:hAnsi="Helvetica" w:cs="Helvetica"/>
                 <w:color w:val="000000"/>
                 <w:sz w:val="22"/>
                 <w:szCs w:val="22"/>
               </w:rPr>
-            </w:pPr>
-            <w:r>
-              <w:rPr>
-                <w:rFonts w:ascii="Helvetica" w:hAnsi="Helvetica" w:cs="Helvetica"/>
-                <w:color w:val="000000"/>
-                <w:sz w:val="22"/>
-                <w:szCs w:val="22"/>
-              </w:rPr>
-              <w:t xml:space="preserve">+ </w:t>
-            </w:r>
-            <w:r>
-              <w:rPr>
-                <w:rFonts w:ascii="Helvetica" w:hAnsi="Helvetica" w:cs="Helvetica"/>
-                <w:color w:val="000000"/>
-                <w:sz w:val="22"/>
-                <w:szCs w:val="22"/>
-              </w:rPr>
-              <w:t>Ghi chú thêm</w:t>
+              <w:t>+ Ghi chú thêm</w:t>
             </w:r>
           </w:p>
           <w:p>
@@ -22547,14 +22492,20 @@
       <w:pPr>
         <w:pStyle w:val="mucl2"/>
       </w:pPr>
-      <w:bookmarkStart w:id="58" w:name="_Toc336121530"/>
-      <w:r>
-        <w:t>1.5</w:t>
-      </w:r>
+      <w:bookmarkStart w:id="57" w:name="_Toc336123830"/>
       <w:r>
         <w:rPr>
           <w:lang w:val="vi-VN"/>
         </w:rPr>
+        <w:t>4</w:t>
+      </w:r>
+      <w:r>
+        <w:t>.5</w:t>
+      </w:r>
+      <w:r>
+        <w:rPr>
+          <w:lang w:val="vi-VN"/>
+        </w:rPr>
         <w:t>)</w:t>
       </w:r>
       <w:r>
@@ -22569,7 +22520,7 @@
       <w:r>
         <w:t>Người dùng” (users)</w:t>
       </w:r>
-      <w:bookmarkEnd w:id="58"/>
+      <w:bookmarkEnd w:id="57"/>
     </w:p>
     <w:tbl>
       <w:tblPr>
@@ -22851,45 +22802,45 @@
       <w:pPr>
         <w:pStyle w:val="mucl1"/>
       </w:pPr>
-      <w:bookmarkStart w:id="59" w:name="_Toc336121531"/>
-      <w:r>
-        <w:t>2</w:t>
-      </w:r>
+      <w:bookmarkStart w:id="58" w:name="_Toc336123831"/>
       <w:r>
         <w:rPr>
           <w:lang w:val="vi-VN"/>
         </w:rPr>
+        <w:t>5)</w:t>
+      </w:r>
+      <w:r>
+        <w:t xml:space="preserve"> Thuộc tính thực thể</w:t>
+      </w:r>
+      <w:bookmarkEnd w:id="58"/>
+      <w:r>
+        <w:tab/>
+      </w:r>
+    </w:p>
+    <w:p>
+      <w:pPr>
+        <w:pStyle w:val="mucl2"/>
+      </w:pPr>
+      <w:bookmarkStart w:id="59" w:name="_Toc336123832"/>
+      <w:r>
+        <w:rPr>
+          <w:lang w:val="vi-VN"/>
+        </w:rPr>
+        <w:t>5</w:t>
+      </w:r>
+      <w:r>
+        <w:t>.1</w:t>
+      </w:r>
+      <w:r>
+        <w:rPr>
+          <w:lang w:val="vi-VN"/>
+        </w:rPr>
         <w:t>)</w:t>
       </w:r>
       <w:r>
-        <w:t xml:space="preserve"> Thuộc tính thực thể</w:t>
+        <w:t xml:space="preserve"> Thuộc tính về kiểu thông tin dữ liệu</w:t>
       </w:r>
       <w:bookmarkEnd w:id="59"/>
-      <w:r>
-        <w:tab/>
-      </w:r>
-    </w:p>
-    <w:p>
-      <w:pPr>
-        <w:pStyle w:val="mucl2"/>
-      </w:pPr>
-      <w:bookmarkStart w:id="60" w:name="_Toc336121532"/>
-      <w:r>
-        <w:t>2.1</w:t>
-      </w:r>
-      <w:r>
-        <w:rPr>
-          <w:lang w:val="vi-VN"/>
-        </w:rPr>
-        <w:t>)</w:t>
-      </w:r>
-      <w:r>
-        <w:t xml:space="preserve"> </w:t>
-      </w:r>
-      <w:r>
-        <w:t>Thuộc tính về kiểu thông tin dữ liệu</w:t>
-      </w:r>
-      <w:bookmarkEnd w:id="60"/>
     </w:p>
     <w:p>
       <w:pPr>
@@ -22960,10 +22911,7 @@
         <w:t xml:space="preserve">Kiểu chuỗi: </w:t>
       </w:r>
       <w:r>
-        <w:t>Dùng lưu thông tin về họ và tên, địa chỉ, thư điện tử, ghi chú  hay mô tả chi tiết về phòng, về đơn đặt phòng, dịch vụ</w:t>
-      </w:r>
-      <w:r>
-        <w:t>, cũng như lưu thông tin về tài khoản đăng nhập</w:t>
+        <w:t>Dùng lưu thông tin về họ và tên, địa chỉ, thư điện tử, ghi chú  hay mô tả chi tiết về phòng, về đơn đặt phòng, dịch vụ, cũng như lưu thông tin về tài khoản đăng nhập</w:t>
       </w:r>
       <w:r>
         <w:rPr>
@@ -23011,10 +22959,7 @@
         <w:t xml:space="preserve"> </w:t>
       </w:r>
       <w:r>
-        <w:t xml:space="preserve">Lưu trữ ảnh đại diện hay mã hóa mật khẩu người </w:t>
-      </w:r>
-      <w:r>
-        <w:t>dung</w:t>
+        <w:t>Lưu trữ ảnh đại diện hay mã hóa mật khẩu người dung</w:t>
       </w:r>
       <w:r>
         <w:rPr>
@@ -23027,23 +22972,26 @@
       <w:pPr>
         <w:pStyle w:val="mucl2"/>
       </w:pPr>
-      <w:bookmarkStart w:id="61" w:name="_Toc336121533"/>
-      <w:r>
-        <w:t>2.2</w:t>
-      </w:r>
+      <w:bookmarkStart w:id="60" w:name="_Toc336123833"/>
       <w:r>
         <w:rPr>
           <w:lang w:val="vi-VN"/>
         </w:rPr>
+        <w:t>5</w:t>
+      </w:r>
+      <w:r>
+        <w:t>.2</w:t>
+      </w:r>
+      <w:r>
+        <w:rPr>
+          <w:lang w:val="vi-VN"/>
+        </w:rPr>
         <w:t>)</w:t>
       </w:r>
       <w:r>
-        <w:t xml:space="preserve"> </w:t>
-      </w:r>
-      <w:r>
-        <w:t>Thuộc tính về quan hệ dữa các thực thể</w:t>
-      </w:r>
-      <w:bookmarkEnd w:id="61"/>
+        <w:t xml:space="preserve"> Thuộc tính về quan hệ dữa các thực thể</w:t>
+      </w:r>
+      <w:bookmarkEnd w:id="60"/>
       <w:r>
         <w:t xml:space="preserve"> </w:t>
       </w:r>
@@ -23058,28 +23006,7 @@
       </w:pPr>
       <w:r>
         <w:lastRenderedPageBreak/>
-        <w:t>Quan hệ</w:t>
-      </w:r>
-      <w:r>
-        <w:t xml:space="preserve"> </w:t>
-      </w:r>
-      <w:r>
-        <w:t>M</w:t>
-      </w:r>
-      <w:r>
-        <w:t xml:space="preserve">ột – </w:t>
-      </w:r>
-      <w:r>
-        <w:t>M</w:t>
-      </w:r>
-      <w:r>
-        <w:t>ột</w:t>
-      </w:r>
-      <w:r>
-        <w:t>: Dùng để mô tả quan hệ của thực thể với tham chiếu 1-1, ví dụ</w:t>
-      </w:r>
-      <w:r>
-        <w:t xml:space="preserve"> như quan hệ của dịch vụ khách hàng sử dụng với loại dịch vụ như mô tả dưới đây</w:t>
+        <w:t>Quan hệ Một – Một: Dùng để mô tả quan hệ của thực thể với tham chiếu 1-1, ví dụ như quan hệ của dịch vụ khách hàng sử dụng với loại dịch vụ như mô tả dưới đây</w:t>
       </w:r>
       <w:r>
         <w:rPr>
@@ -23163,28 +23090,7 @@
         </w:numPr>
       </w:pPr>
       <w:r>
-        <w:t>Quan hệ</w:t>
-      </w:r>
-      <w:r>
-        <w:t xml:space="preserve"> </w:t>
-      </w:r>
-      <w:r>
-        <w:t>M</w:t>
-      </w:r>
-      <w:r>
-        <w:t xml:space="preserve">ột – </w:t>
-      </w:r>
-      <w:r>
-        <w:t>N</w:t>
-      </w:r>
-      <w:r>
-        <w:t>hiề</w:t>
-      </w:r>
-      <w:r>
-        <w:t>u</w:t>
-      </w:r>
-      <w:r>
-        <w:t>: Dùng để mô tả mối quan hệ một thực thể có nhiều quan hệ với nhiều thực thể khách ví dụ:</w:t>
+        <w:t>Quan hệ Một – Nhiều: Dùng để mô tả mối quan hệ một thực thể có nhiều quan hệ với nhiều thực thể khách ví dụ:</w:t>
       </w:r>
     </w:p>
     <w:p>
@@ -23208,10 +23114,7 @@
         </w:numPr>
       </w:pPr>
       <w:r>
-        <w:t xml:space="preserve">Một phòng có thể cho nhiều khách hàng </w:t>
-      </w:r>
-      <w:r>
-        <w:t>ở</w:t>
+        <w:t>Một phòng có thể cho nhiều khách hàng ở</w:t>
       </w:r>
     </w:p>
     <w:p>
@@ -23223,13 +23126,7 @@
         </w:numPr>
       </w:pPr>
       <w:r>
-        <w:t xml:space="preserve">Một đơn hàng có </w:t>
-      </w:r>
-      <w:r>
-        <w:t>tham chiếu</w:t>
-      </w:r>
-      <w:r>
-        <w:t xml:space="preserve"> thông tin về nhiều khách hàng </w:t>
+        <w:t xml:space="preserve">Một đơn hàng có tham chiếu thông tin về nhiều khách hàng </w:t>
       </w:r>
     </w:p>
     <w:p>
@@ -23254,20 +23151,17 @@
       <w:pPr>
         <w:pStyle w:val="mucl1"/>
       </w:pPr>
-      <w:bookmarkStart w:id="62" w:name="_Toc336121534"/>
-      <w:r>
-        <w:t>3</w:t>
-      </w:r>
+      <w:bookmarkStart w:id="61" w:name="_Toc336123834"/>
       <w:r>
         <w:rPr>
           <w:lang w:val="vi-VN"/>
         </w:rPr>
-        <w:t>)</w:t>
+        <w:t>6)</w:t>
       </w:r>
       <w:r>
         <w:t xml:space="preserve"> Mối quan hệ giữa các thực thể</w:t>
       </w:r>
-      <w:bookmarkEnd w:id="62"/>
+      <w:bookmarkEnd w:id="61"/>
     </w:p>
     <w:p>
       <w:pPr>
@@ -23352,7 +23246,7 @@
                 <wp:inline distT="0" distB="0" distL="0" distR="0">
                   <wp:extent cx="5581650" cy="4817745"/>
                   <wp:effectExtent l="19050" t="0" r="0" b="0"/>
-                  <wp:docPr id="50" name="Picture 49" descr="entity_relation.png"/>
+                  <wp:docPr id="2" name="Picture 49" descr="entity_relation.png"/>
                   <wp:cNvGraphicFramePr>
                     <a:graphicFrameLocks xmlns:a="http://schemas.openxmlformats.org/drawingml/2006/main" noChangeAspect="1"/>
                   </wp:cNvGraphicFramePr>
@@ -23397,16 +23291,7 @@
               <w:pStyle w:val="bangmuc"/>
             </w:pPr>
             <w:r>
-              <w:t xml:space="preserve">Hình </w:t>
-            </w:r>
-            <w:r>
-              <w:t>9</w:t>
-            </w:r>
-            <w:r>
-              <w:t xml:space="preserve">: Sơ đồ </w:t>
-            </w:r>
-            <w:r>
-              <w:t xml:space="preserve">quan hệ </w:t>
+              <w:t xml:space="preserve">Hình 9: Sơ đồ quan hệ </w:t>
             </w:r>
             <w:r>
               <w:rPr>
@@ -23428,16 +23313,42 @@
     </w:p>
     <w:p>
       <w:pPr>
+        <w:pStyle w:val="noidung"/>
+        <w:rPr>
+          <w:lang w:val="vi-VN"/>
+        </w:rPr>
+      </w:pPr>
+    </w:p>
+    <w:p>
+      <w:pPr>
+        <w:pStyle w:val="noidung"/>
+      </w:pPr>
+    </w:p>
+    <w:p>
+      <w:pPr>
+        <w:pStyle w:val="CHUONG"/>
+      </w:pPr>
+      <w:bookmarkStart w:id="62" w:name="_Toc336123835"/>
+      <w:r>
+        <w:t>CHƯƠNG V: THIẾT KẾ HỆ THỐNG</w:t>
+      </w:r>
+      <w:bookmarkEnd w:id="62"/>
+    </w:p>
+    <w:p>
+      <w:pPr>
         <w:pStyle w:val="mucl1"/>
       </w:pPr>
-      <w:bookmarkStart w:id="63" w:name="_Toc336121535"/>
-      <w:r>
-        <w:t>4</w:t>
-      </w:r>
+      <w:bookmarkStart w:id="63" w:name="_Toc336123836"/>
       <w:r>
         <w:rPr>
           <w:lang w:val="vi-VN"/>
         </w:rPr>
+        <w:t>1</w:t>
+      </w:r>
+      <w:r>
+        <w:rPr>
+          <w:lang w:val="vi-VN"/>
+        </w:rPr>
         <w:t>)</w:t>
       </w:r>
       <w:r>
@@ -23457,9 +23368,15 @@
       <w:pPr>
         <w:pStyle w:val="mucl2"/>
       </w:pPr>
-      <w:bookmarkStart w:id="64" w:name="_Toc336121536"/>
-      <w:r>
-        <w:t>4.1</w:t>
+      <w:bookmarkStart w:id="64" w:name="_Toc336123837"/>
+      <w:r>
+        <w:rPr>
+          <w:lang w:val="vi-VN"/>
+        </w:rPr>
+        <w:t>1</w:t>
+      </w:r>
+      <w:r>
+        <w:t>.1</w:t>
       </w:r>
       <w:r>
         <w:rPr>
@@ -23593,7 +23510,14 @@
               <w:rPr>
                 <w:b/>
               </w:rPr>
-              <w:t xml:space="preserve">Kích thước </w:t>
+              <w:t xml:space="preserve">Kích </w:t>
+            </w:r>
+            <w:r>
+              <w:rPr>
+                <w:b/>
+              </w:rPr>
+              <w:lastRenderedPageBreak/>
+              <w:t xml:space="preserve">thước </w:t>
             </w:r>
           </w:p>
         </w:tc>
@@ -23612,6 +23536,7 @@
               <w:rPr>
                 <w:b/>
               </w:rPr>
+              <w:lastRenderedPageBreak/>
               <w:t>Ràng buộc</w:t>
             </w:r>
           </w:p>
@@ -23646,6 +23571,7 @@
               <w:pStyle w:val="noidung"/>
             </w:pPr>
             <w:r>
+              <w:lastRenderedPageBreak/>
               <w:t>RoomId</w:t>
             </w:r>
           </w:p>
@@ -23713,7 +23639,6 @@
               <w:pStyle w:val="noidung"/>
             </w:pPr>
             <w:r>
-              <w:lastRenderedPageBreak/>
               <w:t>RoomNumb</w:t>
             </w:r>
           </w:p>
@@ -23977,9 +23902,15 @@
       <w:pPr>
         <w:pStyle w:val="mucl2"/>
       </w:pPr>
-      <w:bookmarkStart w:id="65" w:name="_Toc336121537"/>
-      <w:r>
-        <w:t>4.2</w:t>
+      <w:bookmarkStart w:id="65" w:name="_Toc336123838"/>
+      <w:r>
+        <w:rPr>
+          <w:lang w:val="vi-VN"/>
+        </w:rPr>
+        <w:t>1</w:t>
+      </w:r>
+      <w:r>
+        <w:t>.2</w:t>
       </w:r>
       <w:r>
         <w:rPr>
@@ -24615,6 +24546,7 @@
               <w:pStyle w:val="noidung"/>
             </w:pPr>
             <w:r>
+              <w:lastRenderedPageBreak/>
               <w:t>City</w:t>
             </w:r>
           </w:p>
@@ -24807,7 +24739,6 @@
               <w:pStyle w:val="noidung"/>
             </w:pPr>
             <w:r>
-              <w:lastRenderedPageBreak/>
               <w:t>Mobile</w:t>
             </w:r>
           </w:p>
@@ -25071,9 +25002,15 @@
       <w:pPr>
         <w:pStyle w:val="mucl2"/>
       </w:pPr>
-      <w:bookmarkStart w:id="66" w:name="_Toc336121538"/>
-      <w:r>
-        <w:t>4.3</w:t>
+      <w:bookmarkStart w:id="66" w:name="_Toc336123839"/>
+      <w:r>
+        <w:rPr>
+          <w:lang w:val="vi-VN"/>
+        </w:rPr>
+        <w:t>1</w:t>
+      </w:r>
+      <w:r>
+        <w:t>.3</w:t>
       </w:r>
       <w:r>
         <w:rPr>
@@ -25562,9 +25499,15 @@
       <w:pPr>
         <w:pStyle w:val="mucl2"/>
       </w:pPr>
-      <w:bookmarkStart w:id="67" w:name="_Toc336121539"/>
-      <w:r>
-        <w:t>4.4</w:t>
+      <w:bookmarkStart w:id="67" w:name="_Toc336123840"/>
+      <w:r>
+        <w:rPr>
+          <w:lang w:val="vi-VN"/>
+        </w:rPr>
+        <w:t>1</w:t>
+      </w:r>
+      <w:r>
+        <w:t>.4</w:t>
       </w:r>
       <w:r>
         <w:rPr>
@@ -25687,7 +25630,14 @@
               <w:rPr>
                 <w:b/>
               </w:rPr>
-              <w:t xml:space="preserve">Kích thước </w:t>
+              <w:t xml:space="preserve">Kích </w:t>
+            </w:r>
+            <w:r>
+              <w:rPr>
+                <w:b/>
+              </w:rPr>
+              <w:lastRenderedPageBreak/>
+              <w:t xml:space="preserve">thước </w:t>
             </w:r>
           </w:p>
         </w:tc>
@@ -25706,6 +25656,7 @@
               <w:rPr>
                 <w:b/>
               </w:rPr>
+              <w:lastRenderedPageBreak/>
               <w:t>Ràng buộc</w:t>
             </w:r>
           </w:p>
@@ -25743,6 +25694,7 @@
               <w:pStyle w:val="noidung"/>
             </w:pPr>
             <w:r>
+              <w:lastRenderedPageBreak/>
               <w:t>OrderId</w:t>
             </w:r>
           </w:p>
@@ -25862,11 +25814,7 @@
               <w:pStyle w:val="noidung"/>
             </w:pPr>
             <w:r>
-              <w:t xml:space="preserve">Không được </w:t>
-            </w:r>
-            <w:r>
-              <w:lastRenderedPageBreak/>
-              <w:t>trống</w:t>
+              <w:t>Không được trống</w:t>
             </w:r>
           </w:p>
         </w:tc>
@@ -25881,7 +25829,6 @@
               <w:pStyle w:val="noidung"/>
             </w:pPr>
             <w:r>
-              <w:lastRenderedPageBreak/>
               <w:t>Status</w:t>
             </w:r>
           </w:p>
@@ -26331,9 +26278,15 @@
       <w:pPr>
         <w:pStyle w:val="mucl2"/>
       </w:pPr>
-      <w:bookmarkStart w:id="68" w:name="_Toc336121540"/>
-      <w:r>
-        <w:t>4.5</w:t>
+      <w:bookmarkStart w:id="68" w:name="_Toc336123841"/>
+      <w:r>
+        <w:rPr>
+          <w:lang w:val="vi-VN"/>
+        </w:rPr>
+        <w:t>1</w:t>
+      </w:r>
+      <w:r>
+        <w:t>.5</w:t>
       </w:r>
       <w:r>
         <w:rPr>
@@ -26704,6 +26657,7 @@
               <w:pStyle w:val="noidung"/>
             </w:pPr>
             <w:r>
+              <w:lastRenderedPageBreak/>
               <w:t>Type</w:t>
             </w:r>
           </w:p>
@@ -26881,11 +26835,7 @@
               <w:pStyle w:val="noidung"/>
             </w:pPr>
             <w:r>
-              <w:t xml:space="preserve">Số visa, hộ </w:t>
-            </w:r>
-            <w:r>
-              <w:lastRenderedPageBreak/>
-              <w:t>chiếu</w:t>
+              <w:t>Số visa, hộ chiếu</w:t>
             </w:r>
           </w:p>
         </w:tc>
@@ -26900,7 +26850,6 @@
               <w:pStyle w:val="noidung"/>
             </w:pPr>
             <w:r>
-              <w:lastRenderedPageBreak/>
               <w:t>Sex</w:t>
             </w:r>
           </w:p>
@@ -27384,14 +27333,17 @@
           <w:lang w:val="vi-VN"/>
         </w:rPr>
       </w:pPr>
-      <w:bookmarkStart w:id="69" w:name="_Toc336121541"/>
-      <w:r>
-        <w:t>5</w:t>
-      </w:r>
+      <w:bookmarkStart w:id="69" w:name="_Toc336123842"/>
       <w:r>
         <w:rPr>
           <w:lang w:val="vi-VN"/>
         </w:rPr>
+        <w:t>2</w:t>
+      </w:r>
+      <w:r>
+        <w:rPr>
+          <w:lang w:val="vi-VN"/>
+        </w:rPr>
         <w:t>)</w:t>
       </w:r>
       <w:r>
@@ -27412,6 +27364,7 @@
         <w:pStyle w:val="noidung"/>
       </w:pPr>
       <w:r>
+        <w:lastRenderedPageBreak/>
         <w:t xml:space="preserve">Phần thiết kế các class giao diện thì có hậu tố “Form” ở </w:t>
       </w:r>
       <w:r>
@@ -27462,7 +27415,6 @@
               <w:rPr>
                 <w:noProof/>
               </w:rPr>
-              <w:lastRenderedPageBreak/>
               <w:drawing>
                 <wp:inline distT="0" distB="0" distL="0" distR="0">
                   <wp:extent cx="5400675" cy="2819400"/>
@@ -27547,9 +27499,12 @@
       <w:pPr>
         <w:pStyle w:val="mucl1"/>
       </w:pPr>
-      <w:bookmarkStart w:id="70" w:name="_Toc336121542"/>
-      <w:r>
-        <w:t>6</w:t>
+      <w:bookmarkStart w:id="70" w:name="_Toc336123843"/>
+      <w:r>
+        <w:rPr>
+          <w:lang w:val="vi-VN"/>
+        </w:rPr>
+        <w:t>3</w:t>
       </w:r>
       <w:r>
         <w:rPr>
@@ -28308,7 +28263,7 @@
       <w:pPr>
         <w:pStyle w:val="CHUONG"/>
       </w:pPr>
-      <w:bookmarkStart w:id="71" w:name="_Toc336121543"/>
+      <w:bookmarkStart w:id="71" w:name="_Toc336123844"/>
       <w:r>
         <w:t xml:space="preserve">CHƯƠNG VI: HƯỚNG </w:t>
       </w:r>
@@ -28324,7 +28279,7 @@
       <w:pPr>
         <w:pStyle w:val="mucl1"/>
       </w:pPr>
-      <w:bookmarkStart w:id="72" w:name="_Toc336121544"/>
+      <w:bookmarkStart w:id="72" w:name="_Toc336123845"/>
       <w:r>
         <w:lastRenderedPageBreak/>
         <w:t>1</w:t>
@@ -28548,7 +28503,7 @@
       <w:pPr>
         <w:pStyle w:val="mucl1"/>
       </w:pPr>
-      <w:bookmarkStart w:id="94" w:name="_Toc336121545"/>
+      <w:bookmarkStart w:id="94" w:name="_Toc336123846"/>
       <w:r>
         <w:t>2</w:t>
       </w:r>
@@ -29079,7 +29034,7 @@
       <w:pPr>
         <w:pStyle w:val="mucl1"/>
       </w:pPr>
-      <w:bookmarkStart w:id="95" w:name="_Toc336121546"/>
+      <w:bookmarkStart w:id="95" w:name="_Toc336123847"/>
       <w:r>
         <w:t>3</w:t>
       </w:r>
@@ -29119,7 +29074,7 @@
         <w:pStyle w:val="CHUONG"/>
         <w:jc w:val="center"/>
       </w:pPr>
-      <w:bookmarkStart w:id="96" w:name="_Toc336121547"/>
+      <w:bookmarkStart w:id="96" w:name="_Toc336123848"/>
       <w:r>
         <w:lastRenderedPageBreak/>
         <w:t>KẾT LUẬN</w:t>
@@ -29472,7 +29427,7 @@
         <w:pStyle w:val="CHUONG"/>
         <w:jc w:val="center"/>
       </w:pPr>
-      <w:bookmarkStart w:id="97" w:name="_Toc336121548"/>
+      <w:bookmarkStart w:id="97" w:name="_Toc336123849"/>
       <w:r>
         <w:lastRenderedPageBreak/>
         <w:t>LỜI CẢM ƠN</w:t>
@@ -29606,7 +29561,7 @@
       <w:pPr>
         <w:pStyle w:val="CHUONG"/>
       </w:pPr>
-      <w:bookmarkStart w:id="98" w:name="_Toc336121549"/>
+      <w:bookmarkStart w:id="98" w:name="_Toc336123850"/>
       <w:r>
         <w:rPr>
           <w:lang w:val="vi-VN"/>
@@ -29762,7 +29717,7 @@
           <w:lang w:val="vi-VN"/>
         </w:rPr>
       </w:pPr>
-      <w:bookmarkStart w:id="99" w:name="_Toc336121550"/>
+      <w:bookmarkStart w:id="99" w:name="_Toc336123851"/>
       <w:r>
         <w:rPr>
           <w:lang w:val="vi-VN"/>

</xml_diff>